<commit_message>
finished SRS, UCS, diragrams
</commit_message>
<xml_diff>
--- a/CS401 Project SRS.docx
+++ b/CS401 Project SRS.docx
@@ -706,20 +706,8 @@
             </w:pPr>
             <w:r>
               <w:rPr>
-                <w:rFonts w:ascii="Times New Roman" w:cs="Times New Roman" w:eastAsia="Times New Roman" w:hAnsi="Times New Roman"/>
-                <w:b w:val="0"/>
-                <w:i w:val="0"/>
-                <w:smallCaps w:val="0"/>
-                <w:strike w:val="0"/>
-                <w:color w:val="000000"/>
-                <w:sz w:val="20"/>
-                <w:szCs w:val="20"/>
-                <w:u w:val="none"/>
-                <w:shd w:fill="auto" w:val="clear"/>
-                <w:vertAlign w:val="baseline"/>
                 <w:rtl w:val="0"/>
               </w:rPr>
-              <w:t xml:space="preserve">Kegang Peng</w:t>
             </w:r>
           </w:p>
         </w:tc>
@@ -881,7 +869,7 @@
                 <w:rFonts w:ascii="Courier New" w:cs="Courier New" w:eastAsia="Courier New" w:hAnsi="Courier New"/>
                 <w:rtl w:val="0"/>
               </w:rPr>
-              <w:t xml:space="preserve">4 of 5 Group Members attended. Chris did not know we were meeting. 50 Minutes looking over our SRS document and filling out parts of all sections</w:t>
+              <w:t xml:space="preserve">50 Minutes looking over our SRS document and filling out parts of all sections</w:t>
             </w:r>
             <w:r>
               <w:rPr>
@@ -902,21 +890,8 @@
           </w:tcPr>
           <w:p>
             <w:pPr>
-              <w:keepNext w:val="0"/>
-              <w:keepLines w:val="0"/>
-              <w:pageBreakBefore w:val="0"/>
               <w:widowControl w:val="0"/>
-              <w:pBdr>
-                <w:top w:space="0" w:sz="0" w:val="nil"/>
-                <w:left w:space="0" w:sz="0" w:val="nil"/>
-                <w:bottom w:space="0" w:sz="0" w:val="nil"/>
-                <w:right w:space="0" w:sz="0" w:val="nil"/>
-                <w:between w:space="0" w:sz="0" w:val="nil"/>
-              </w:pBdr>
-              <w:shd w:fill="auto" w:val="clear"/>
-              <w:spacing w:after="40" w:before="40" w:line="240" w:lineRule="auto"/>
-              <w:ind w:left="0" w:right="0" w:firstLine="0"/>
-              <w:jc w:val="left"/>
+              <w:spacing w:after="40" w:before="40" w:lineRule="auto"/>
               <w:rPr>
                 <w:rFonts w:ascii="Times New Roman" w:cs="Times New Roman" w:eastAsia="Times New Roman" w:hAnsi="Times New Roman"/>
                 <w:b w:val="0"/>
@@ -931,6 +906,12 @@
                 <w:vertAlign w:val="baseline"/>
               </w:rPr>
             </w:pPr>
+            <w:r>
+              <w:rPr>
+                <w:rtl w:val="0"/>
+              </w:rPr>
+              <w:t xml:space="preserve">everyone</w:t>
+            </w:r>
             <w:r>
               <w:rPr>
                 <w:rtl w:val="0"/>
@@ -1117,21 +1098,8 @@
           </w:tcPr>
           <w:p>
             <w:pPr>
-              <w:keepNext w:val="0"/>
-              <w:keepLines w:val="0"/>
-              <w:pageBreakBefore w:val="0"/>
               <w:widowControl w:val="0"/>
-              <w:pBdr>
-                <w:top w:space="0" w:sz="0" w:val="nil"/>
-                <w:left w:space="0" w:sz="0" w:val="nil"/>
-                <w:bottom w:space="0" w:sz="0" w:val="nil"/>
-                <w:right w:space="0" w:sz="0" w:val="nil"/>
-                <w:between w:space="0" w:sz="0" w:val="nil"/>
-              </w:pBdr>
-              <w:shd w:fill="auto" w:val="clear"/>
-              <w:spacing w:after="40" w:before="40" w:line="240" w:lineRule="auto"/>
-              <w:ind w:left="0" w:right="0" w:firstLine="0"/>
-              <w:jc w:val="left"/>
+              <w:spacing w:after="40" w:before="40" w:lineRule="auto"/>
               <w:rPr>
                 <w:rFonts w:ascii="Times New Roman" w:cs="Times New Roman" w:eastAsia="Times New Roman" w:hAnsi="Times New Roman"/>
                 <w:b w:val="0"/>
@@ -1150,7 +1118,7 @@
               <w:rPr>
                 <w:rtl w:val="0"/>
               </w:rPr>
-              <w:t xml:space="preserve">Everyone was in the meeting</w:t>
+              <w:t xml:space="preserve">everyone</w:t>
             </w:r>
             <w:r>
               <w:rPr>
@@ -1207,6 +1175,13 @@
             </w:pPr>
             <w:r>
               <w:rPr>
+                <w:u w:val="single"/>
+                <w:rtl w:val="0"/>
+              </w:rPr>
+              <w:t xml:space="preserve">9/24/25</w:t>
+            </w:r>
+            <w:r>
+              <w:rPr>
                 <w:rtl w:val="0"/>
               </w:rPr>
             </w:r>
@@ -1256,6 +1231,12 @@
               <w:rPr>
                 <w:rtl w:val="0"/>
               </w:rPr>
+              <w:t xml:space="preserve">1.3</w:t>
+            </w:r>
+            <w:r>
+              <w:rPr>
+                <w:rtl w:val="0"/>
+              </w:rPr>
             </w:r>
           </w:p>
         </w:tc>
@@ -1299,6 +1280,12 @@
                 <w:vertAlign w:val="baseline"/>
               </w:rPr>
             </w:pPr>
+            <w:r>
+              <w:rPr>
+                <w:rtl w:val="0"/>
+              </w:rPr>
+              <w:t xml:space="preserve">1 hr Meeting looking over work on the class diagrams, created rough draft of the use case diagrams, modified use case specification sheet, modified srs functional&amp;non-functional definitions</w:t>
+            </w:r>
             <w:r>
               <w:rPr>
                 <w:rtl w:val="0"/>
@@ -1347,6 +1334,12 @@
                 <w:vertAlign w:val="baseline"/>
               </w:rPr>
             </w:pPr>
+            <w:r>
+              <w:rPr>
+                <w:rtl w:val="0"/>
+              </w:rPr>
+              <w:t xml:space="preserve">everyone</w:t>
+            </w:r>
             <w:r>
               <w:rPr>
                 <w:rtl w:val="0"/>
@@ -1402,6 +1395,13 @@
             </w:pPr>
             <w:r>
               <w:rPr>
+                <w:u w:val="single"/>
+                <w:rtl w:val="0"/>
+              </w:rPr>
+              <w:t xml:space="preserve">9/25/2025</w:t>
+            </w:r>
+            <w:r>
+              <w:rPr>
                 <w:rtl w:val="0"/>
               </w:rPr>
             </w:r>
@@ -1451,6 +1451,12 @@
               <w:rPr>
                 <w:rtl w:val="0"/>
               </w:rPr>
+              <w:t xml:space="preserve">1.4</w:t>
+            </w:r>
+            <w:r>
+              <w:rPr>
+                <w:rtl w:val="0"/>
+              </w:rPr>
             </w:r>
           </w:p>
         </w:tc>
@@ -1498,6 +1504,12 @@
               <w:rPr>
                 <w:rtl w:val="0"/>
               </w:rPr>
+              <w:t xml:space="preserve">1.5hr Meeting discussion on SRS, diagrams and the over parking garage system</w:t>
+            </w:r>
+            <w:r>
+              <w:rPr>
+                <w:rtl w:val="0"/>
+              </w:rPr>
             </w:r>
           </w:p>
         </w:tc>
@@ -1513,21 +1525,8 @@
           </w:tcPr>
           <w:p>
             <w:pPr>
-              <w:keepNext w:val="0"/>
-              <w:keepLines w:val="0"/>
-              <w:pageBreakBefore w:val="0"/>
               <w:widowControl w:val="0"/>
-              <w:pBdr>
-                <w:top w:space="0" w:sz="0" w:val="nil"/>
-                <w:left w:space="0" w:sz="0" w:val="nil"/>
-                <w:bottom w:space="0" w:sz="0" w:val="nil"/>
-                <w:right w:space="0" w:sz="0" w:val="nil"/>
-                <w:between w:space="0" w:sz="0" w:val="nil"/>
-              </w:pBdr>
-              <w:shd w:fill="auto" w:val="clear"/>
-              <w:spacing w:after="40" w:before="40" w:line="240" w:lineRule="auto"/>
-              <w:ind w:left="0" w:right="0" w:firstLine="0"/>
-              <w:jc w:val="left"/>
+              <w:spacing w:after="40" w:before="40" w:lineRule="auto"/>
               <w:rPr>
                 <w:rFonts w:ascii="Times New Roman" w:cs="Times New Roman" w:eastAsia="Times New Roman" w:hAnsi="Times New Roman"/>
                 <w:b w:val="0"/>
@@ -1542,6 +1541,12 @@
                 <w:vertAlign w:val="baseline"/>
               </w:rPr>
             </w:pPr>
+            <w:r>
+              <w:rPr>
+                <w:rtl w:val="0"/>
+              </w:rPr>
+              <w:t xml:space="preserve">everyone</w:t>
+            </w:r>
             <w:r>
               <w:rPr>
                 <w:rtl w:val="0"/>
@@ -1597,6 +1602,13 @@
             </w:pPr>
             <w:r>
               <w:rPr>
+                <w:u w:val="single"/>
+                <w:rtl w:val="0"/>
+              </w:rPr>
+              <w:t xml:space="preserve">9/26/2025</w:t>
+            </w:r>
+            <w:r>
+              <w:rPr>
                 <w:rtl w:val="0"/>
               </w:rPr>
             </w:r>
@@ -1646,6 +1658,12 @@
               <w:rPr>
                 <w:rtl w:val="0"/>
               </w:rPr>
+              <w:t xml:space="preserve">1.5</w:t>
+            </w:r>
+            <w:r>
+              <w:rPr>
+                <w:rtl w:val="0"/>
+              </w:rPr>
             </w:r>
           </w:p>
         </w:tc>
@@ -1693,6 +1711,12 @@
               <w:rPr>
                 <w:rtl w:val="0"/>
               </w:rPr>
+              <w:t xml:space="preserve">2 hr Meeting finished sequence diagram, use case diagram, use case specification and SRS</w:t>
+            </w:r>
+            <w:r>
+              <w:rPr>
+                <w:rtl w:val="0"/>
+              </w:rPr>
             </w:r>
           </w:p>
         </w:tc>
@@ -1708,21 +1732,8 @@
           </w:tcPr>
           <w:p>
             <w:pPr>
-              <w:keepNext w:val="0"/>
-              <w:keepLines w:val="0"/>
-              <w:pageBreakBefore w:val="0"/>
               <w:widowControl w:val="0"/>
-              <w:pBdr>
-                <w:top w:space="0" w:sz="0" w:val="nil"/>
-                <w:left w:space="0" w:sz="0" w:val="nil"/>
-                <w:bottom w:space="0" w:sz="0" w:val="nil"/>
-                <w:right w:space="0" w:sz="0" w:val="nil"/>
-                <w:between w:space="0" w:sz="0" w:val="nil"/>
-              </w:pBdr>
-              <w:shd w:fill="auto" w:val="clear"/>
-              <w:spacing w:after="40" w:before="40" w:line="240" w:lineRule="auto"/>
-              <w:ind w:left="0" w:right="0" w:firstLine="0"/>
-              <w:jc w:val="left"/>
+              <w:spacing w:after="40" w:before="40" w:lineRule="auto"/>
               <w:rPr>
                 <w:rFonts w:ascii="Times New Roman" w:cs="Times New Roman" w:eastAsia="Times New Roman" w:hAnsi="Times New Roman"/>
                 <w:b w:val="0"/>
@@ -1737,6 +1748,12 @@
                 <w:vertAlign w:val="baseline"/>
               </w:rPr>
             </w:pPr>
+            <w:r>
+              <w:rPr>
+                <w:rtl w:val="0"/>
+              </w:rPr>
+              <w:t xml:space="preserve">everyone</w:t>
+            </w:r>
             <w:r>
               <w:rPr>
                 <w:rtl w:val="0"/>
@@ -4166,7 +4183,7 @@
     </w:p>
     <w:sdt>
       <w:sdtPr>
-        <w:id w:val="-204287654"/>
+        <w:id w:val="1532246737"/>
         <w:docPartObj>
           <w:docPartGallery w:val="Table of Contents"/>
           <w:docPartUnique w:val="1"/>
@@ -6665,6 +6682,32 @@
     </w:p>
     <w:p>
       <w:pPr>
+        <w:keepNext w:val="0"/>
+        <w:keepLines w:val="0"/>
+        <w:pageBreakBefore w:val="0"/>
+        <w:widowControl w:val="1"/>
+        <w:pBdr>
+          <w:top w:space="0" w:sz="0" w:val="nil"/>
+          <w:left w:space="0" w:sz="0" w:val="nil"/>
+          <w:bottom w:space="0" w:sz="0" w:val="nil"/>
+          <w:right w:space="0" w:sz="0" w:val="nil"/>
+          <w:between w:space="0" w:sz="0" w:val="nil"/>
+        </w:pBdr>
+        <w:shd w:fill="auto" w:val="clear"/>
+        <w:spacing w:after="0" w:before="80" w:line="259" w:lineRule="auto"/>
+        <w:ind w:left="720" w:right="0" w:firstLine="720"/>
+        <w:jc w:val="both"/>
+        <w:rPr/>
+      </w:pPr>
+      <w:r>
+        <w:rPr>
+          <w:rtl w:val="0"/>
+        </w:rPr>
+        <w:t xml:space="preserve">API: License plate reader API </w:t>
+      </w:r>
+    </w:p>
+    <w:p>
+      <w:pPr>
         <w:pStyle w:val="Heading2"/>
         <w:ind w:left="0" w:firstLine="720"/>
         <w:rPr/>
@@ -7021,6 +7064,23 @@
     </w:p>
     <w:p>
       <w:pPr>
+        <w:ind w:left="1440" w:firstLine="0"/>
+        <w:rPr/>
+      </w:pPr>
+      <w:r>
+        <w:rPr>
+          <w:rtl w:val="0"/>
+        </w:rPr>
+        <w:t xml:space="preserve">The PGM system is meant to automatically facilitate vehicle parking in parking garages. It uses a license plate reader to capture a vehicle’s license plate, then charges a fee based on the amount of time spent in the parking garage. Upon exit, the payment module will calculate the fee and prompt the user to pay. Upon successful payment, the gate will open.</w:t>
+      </w:r>
+      <w:r>
+        <w:rPr>
+          <w:rtl w:val="0"/>
+        </w:rPr>
+      </w:r>
+    </w:p>
+    <w:p>
+      <w:pPr>
         <w:pStyle w:val="Heading2"/>
         <w:numPr>
           <w:ilvl w:val="1"/>
@@ -7137,8 +7197,6 @@
         <w:t xml:space="preserve">Constraints</w:t>
       </w:r>
     </w:p>
-    <w:bookmarkStart w:colFirst="0" w:colLast="0" w:name="102dib1jd5g7" w:id="11"/>
-    <w:bookmarkEnd w:id="11"/>
     <w:p>
       <w:pPr>
         <w:keepNext w:val="0"/>
@@ -7156,41 +7214,27 @@
         <w:spacing w:after="0" w:before="80" w:line="240" w:lineRule="auto"/>
         <w:ind w:left="1440" w:right="0" w:firstLine="0"/>
         <w:jc w:val="both"/>
-        <w:rPr>
-          <w:rFonts w:ascii="Times New Roman" w:cs="Times New Roman" w:eastAsia="Times New Roman" w:hAnsi="Times New Roman"/>
-          <w:b w:val="0"/>
-          <w:i w:val="0"/>
-          <w:smallCaps w:val="0"/>
-          <w:strike w:val="0"/>
-          <w:color w:val="000000"/>
-          <w:sz w:val="20"/>
-          <w:szCs w:val="20"/>
-          <w:u w:val="none"/>
-          <w:shd w:fill="auto" w:val="clear"/>
-          <w:vertAlign w:val="baseline"/>
-        </w:rPr>
-      </w:pPr>
-      <w:r>
-        <w:rPr>
-          <w:rFonts w:ascii="Times New Roman" w:cs="Times New Roman" w:eastAsia="Times New Roman" w:hAnsi="Times New Roman"/>
-          <w:b w:val="0"/>
-          <w:i w:val="0"/>
-          <w:smallCaps w:val="0"/>
-          <w:strike w:val="0"/>
-          <w:color w:val="7030a0"/>
-          <w:sz w:val="20"/>
-          <w:szCs w:val="20"/>
-          <w:u w:val="none"/>
-          <w:shd w:fill="auto" w:val="clear"/>
-          <w:vertAlign w:val="baseline"/>
-          <w:rtl w:val="0"/>
-        </w:rPr>
-        <w:t xml:space="preserve">List appropriate constraints.</w:t>
-      </w:r>
-      <w:r>
-        <w:rPr>
-          <w:rtl w:val="0"/>
-        </w:rPr>
+        <w:rPr/>
+      </w:pPr>
+      <w:r>
+        <w:rPr>
+          <w:rtl w:val="0"/>
+        </w:rPr>
+        <w:t xml:space="preserve">The amount of vehicles that can be actively in use in the system is constrained by the physical space of the parking garage.</w:t>
+      </w:r>
+    </w:p>
+    <w:p>
+      <w:pPr>
+        <w:spacing w:before="80" w:lineRule="auto"/>
+        <w:ind w:left="1440" w:firstLine="0"/>
+        <w:jc w:val="both"/>
+        <w:rPr/>
+      </w:pPr>
+      <w:r>
+        <w:rPr>
+          <w:rtl w:val="0"/>
+        </w:rPr>
+        <w:t xml:space="preserve">Height restrictions that limit the vehicle types that can be accommodated.</w:t>
       </w:r>
     </w:p>
     <w:p>
@@ -7210,36 +7254,79 @@
         <w:spacing w:after="0" w:before="80" w:line="240" w:lineRule="auto"/>
         <w:ind w:left="1440" w:right="0" w:firstLine="0"/>
         <w:jc w:val="both"/>
-        <w:rPr>
-          <w:rFonts w:ascii="Times New Roman" w:cs="Times New Roman" w:eastAsia="Times New Roman" w:hAnsi="Times New Roman"/>
-          <w:b w:val="0"/>
-          <w:i w:val="0"/>
-          <w:smallCaps w:val="0"/>
-          <w:strike w:val="0"/>
-          <w:color w:val="7030a0"/>
-          <w:sz w:val="20"/>
-          <w:szCs w:val="20"/>
-          <w:u w:val="none"/>
-          <w:shd w:fill="auto" w:val="clear"/>
-          <w:vertAlign w:val="baseline"/>
-        </w:rPr>
-      </w:pPr>
-      <w:r>
-        <w:rPr>
-          <w:rFonts w:ascii="Times New Roman" w:cs="Times New Roman" w:eastAsia="Times New Roman" w:hAnsi="Times New Roman"/>
-          <w:b w:val="0"/>
-          <w:i w:val="0"/>
-          <w:smallCaps w:val="0"/>
-          <w:strike w:val="0"/>
-          <w:color w:val="7030a0"/>
-          <w:sz w:val="20"/>
-          <w:szCs w:val="20"/>
-          <w:u w:val="none"/>
-          <w:shd w:fill="auto" w:val="clear"/>
-          <w:vertAlign w:val="baseline"/>
-          <w:rtl w:val="0"/>
-        </w:rPr>
-        <w:t xml:space="preserve">Constraint example: Since users may use any web browser to access the system, no browser-specific code is to be used in the system. </w:t>
+        <w:rPr/>
+      </w:pPr>
+      <w:r>
+        <w:rPr>
+          <w:rtl w:val="0"/>
+        </w:rPr>
+        <w:t xml:space="preserve">Retain a privacy policy to ensure user privacy when paying through a credit card.</w:t>
+      </w:r>
+    </w:p>
+    <w:p>
+      <w:pPr>
+        <w:spacing w:before="80" w:lineRule="auto"/>
+        <w:ind w:left="1440" w:firstLine="0"/>
+        <w:jc w:val="both"/>
+        <w:rPr/>
+      </w:pPr>
+      <w:r>
+        <w:rPr>
+          <w:rtl w:val="0"/>
+        </w:rPr>
+        <w:t xml:space="preserve">All vehicles will be under 3200 kg</w:t>
+      </w:r>
+    </w:p>
+    <w:p>
+      <w:pPr>
+        <w:spacing w:before="80" w:lineRule="auto"/>
+        <w:ind w:left="1440" w:firstLine="0"/>
+        <w:jc w:val="both"/>
+        <w:rPr/>
+      </w:pPr>
+      <w:r>
+        <w:rPr>
+          <w:rtl w:val="0"/>
+        </w:rPr>
+        <w:t xml:space="preserve">The maximum clearance height is 8’2”.</w:t>
+      </w:r>
+    </w:p>
+    <w:p>
+      <w:pPr>
+        <w:spacing w:before="80" w:lineRule="auto"/>
+        <w:ind w:left="1440" w:firstLine="0"/>
+        <w:jc w:val="both"/>
+        <w:rPr/>
+      </w:pPr>
+      <w:r>
+        <w:rPr>
+          <w:rtl w:val="0"/>
+        </w:rPr>
+        <w:t xml:space="preserve">Traffic spikes restrict one way movement into the parking garage.</w:t>
+      </w:r>
+      <w:r>
+        <w:rPr>
+          <w:rtl w:val="0"/>
+        </w:rPr>
+      </w:r>
+    </w:p>
+    <w:p>
+      <w:pPr>
+        <w:pStyle w:val="Heading2"/>
+        <w:numPr>
+          <w:ilvl w:val="1"/>
+          <w:numId w:val="3"/>
+        </w:numPr>
+        <w:ind w:left="1440" w:hanging="720"/>
+        <w:rPr/>
+      </w:pPr>
+      <w:bookmarkStart w:colFirst="0" w:colLast="0" w:name="_ul5dagpzwzu0" w:id="11"/>
+      <w:bookmarkEnd w:id="11"/>
+      <w:r>
+        <w:rPr>
+          <w:rtl w:val="0"/>
+        </w:rPr>
+        <w:t xml:space="preserve">Assumptions and Dependencies</w:t>
       </w:r>
     </w:p>
     <w:p>
@@ -7259,16 +7346,13 @@
         <w:spacing w:after="0" w:before="80" w:line="240" w:lineRule="auto"/>
         <w:ind w:left="1440" w:right="0" w:firstLine="0"/>
         <w:jc w:val="both"/>
-        <w:rPr>
-          <w:color w:val="7030a0"/>
-        </w:rPr>
-      </w:pPr>
-      <w:r>
-        <w:rPr>
-          <w:color w:val="7030a0"/>
-          <w:rtl w:val="0"/>
-        </w:rPr>
-        <w:t xml:space="preserve">The amount of vehicles that can be actively in use in the system is constrained by the physical space of the parking garage.</w:t>
+        <w:rPr/>
+      </w:pPr>
+      <w:r>
+        <w:rPr>
+          <w:rtl w:val="0"/>
+        </w:rPr>
+        <w:t xml:space="preserve">“Banking/Payment Processor”</w:t>
       </w:r>
     </w:p>
     <w:p>
@@ -7288,14 +7372,13 @@
         <w:spacing w:after="0" w:before="80" w:line="240" w:lineRule="auto"/>
         <w:ind w:left="1440" w:right="0" w:firstLine="0"/>
         <w:jc w:val="both"/>
-        <w:rPr>
-          <w:color w:val="7030a0"/>
-        </w:rPr>
-      </w:pPr>
-      <w:r>
-        <w:rPr>
-          <w:rtl w:val="0"/>
-        </w:rPr>
+        <w:rPr/>
+      </w:pPr>
+      <w:r>
+        <w:rPr>
+          <w:rtl w:val="0"/>
+        </w:rPr>
+        <w:t xml:space="preserve">Payment processing fees take a cut of the revenue.</w:t>
       </w:r>
     </w:p>
     <w:p>
@@ -7315,16 +7398,13 @@
         <w:spacing w:after="0" w:before="80" w:line="240" w:lineRule="auto"/>
         <w:ind w:left="1440" w:right="0" w:firstLine="0"/>
         <w:jc w:val="both"/>
-        <w:rPr>
-          <w:color w:val="7030a0"/>
-        </w:rPr>
-      </w:pPr>
-      <w:r>
-        <w:rPr>
-          <w:color w:val="7030a0"/>
-          <w:rtl w:val="0"/>
-        </w:rPr>
-        <w:t xml:space="preserve">Height restrictions that limit the vehicle types that can be accommodated.</w:t>
+        <w:rPr/>
+      </w:pPr>
+      <w:r>
+        <w:rPr>
+          <w:rtl w:val="0"/>
+        </w:rPr>
+        <w:t xml:space="preserve">System downtime results in lost revenue.</w:t>
       </w:r>
     </w:p>
     <w:p>
@@ -7344,16 +7424,13 @@
         <w:spacing w:after="0" w:before="80" w:line="240" w:lineRule="auto"/>
         <w:ind w:left="1440" w:right="0" w:firstLine="0"/>
         <w:jc w:val="both"/>
-        <w:rPr>
-          <w:color w:val="7030a0"/>
-        </w:rPr>
-      </w:pPr>
-      <w:r>
-        <w:rPr>
-          <w:color w:val="7030a0"/>
-          <w:rtl w:val="0"/>
-        </w:rPr>
-        <w:t xml:space="preserve">Retain a privacy policy to ensure user privacy when paying through a credit card</w:t>
+        <w:rPr/>
+      </w:pPr>
+      <w:r>
+        <w:rPr>
+          <w:rtl w:val="0"/>
+        </w:rPr>
+        <w:t xml:space="preserve">There will always be more than one parking spot in a parking garage</w:t>
       </w:r>
     </w:p>
     <w:p>
@@ -7373,33 +7450,13 @@
         <w:spacing w:after="0" w:before="80" w:line="240" w:lineRule="auto"/>
         <w:ind w:left="1440" w:right="0" w:firstLine="0"/>
         <w:jc w:val="both"/>
-        <w:rPr>
-          <w:color w:val="7030a0"/>
-        </w:rPr>
-      </w:pPr>
-      <w:r>
-        <w:rPr>
-          <w:rtl w:val="0"/>
-        </w:rPr>
-      </w:r>
-    </w:p>
-    <w:p>
-      <w:pPr>
-        <w:pStyle w:val="Heading2"/>
-        <w:numPr>
-          <w:ilvl w:val="1"/>
-          <w:numId w:val="3"/>
-        </w:numPr>
-        <w:ind w:left="1440" w:hanging="720"/>
         <w:rPr/>
       </w:pPr>
-      <w:bookmarkStart w:colFirst="0" w:colLast="0" w:name="_ul5dagpzwzu0" w:id="12"/>
-      <w:bookmarkEnd w:id="12"/>
-      <w:r>
-        <w:rPr>
-          <w:rtl w:val="0"/>
-        </w:rPr>
-        <w:t xml:space="preserve">Assumptions and Dependencies</w:t>
+      <w:r>
+        <w:rPr>
+          <w:rtl w:val="0"/>
+        </w:rPr>
+        <w:t xml:space="preserve">There will be an assumption of a usable credit card payment system (won’t be implemented in this project)</w:t>
       </w:r>
     </w:p>
     <w:p>
@@ -7419,13 +7476,94 @@
         <w:spacing w:after="0" w:before="80" w:line="240" w:lineRule="auto"/>
         <w:ind w:left="1440" w:right="0" w:firstLine="0"/>
         <w:jc w:val="both"/>
+        <w:rPr/>
+      </w:pPr>
+      <w:r>
+        <w:rPr>
+          <w:rtl w:val="0"/>
+        </w:rPr>
+        <w:t xml:space="preserve">The PGM system will use an assumed license plate reader API to read the license plate of vehicles (won’t be implemented in this project) </w:t>
+      </w:r>
+    </w:p>
+    <w:p>
+      <w:pPr>
+        <w:pStyle w:val="Heading1"/>
+        <w:numPr>
+          <w:ilvl w:val="0"/>
+          <w:numId w:val="3"/>
+        </w:numPr>
+        <w:ind w:left="720" w:hanging="720"/>
+        <w:rPr/>
+      </w:pPr>
+      <w:bookmarkStart w:colFirst="0" w:colLast="0" w:name="_b6boarl8pzu1" w:id="12"/>
+      <w:bookmarkEnd w:id="12"/>
+      <w:r>
+        <w:rPr>
+          <w:rtl w:val="0"/>
+        </w:rPr>
+        <w:t xml:space="preserve">Specific Requirements</w:t>
+      </w:r>
+    </w:p>
+    <w:p>
+      <w:pPr>
+        <w:pStyle w:val="Heading2"/>
+        <w:numPr>
+          <w:ilvl w:val="1"/>
+          <w:numId w:val="3"/>
+        </w:numPr>
+        <w:ind w:left="1440" w:hanging="720"/>
+        <w:rPr/>
+      </w:pPr>
+      <w:bookmarkStart w:colFirst="0" w:colLast="0" w:name="_6v0h8ja8z685" w:id="13"/>
+      <w:bookmarkEnd w:id="13"/>
+      <w:r>
+        <w:rPr>
+          <w:rtl w:val="0"/>
+        </w:rPr>
+        <w:t xml:space="preserve">Functional Requirements</w:t>
+      </w:r>
+    </w:p>
+    <w:p>
+      <w:pPr>
+        <w:pStyle w:val="Heading3"/>
+        <w:ind w:left="720"/>
+        <w:rPr/>
+      </w:pPr>
+      <w:r>
+        <w:rPr>
+          <w:rtl w:val="0"/>
+        </w:rPr>
+        <w:t xml:space="preserve">3.1.1</w:t>
+        <w:tab/>
+        <w:t xml:space="preserve">Common Requirements:</w:t>
+      </w:r>
+    </w:p>
+    <w:bookmarkStart w:colFirst="0" w:colLast="0" w:name="dqwod5s1s3eq" w:id="14"/>
+    <w:bookmarkEnd w:id="14"/>
+    <w:p>
+      <w:pPr>
+        <w:keepNext w:val="0"/>
+        <w:keepLines w:val="0"/>
+        <w:pageBreakBefore w:val="0"/>
+        <w:widowControl w:val="1"/>
+        <w:pBdr>
+          <w:top w:space="0" w:sz="0" w:val="nil"/>
+          <w:left w:space="0" w:sz="0" w:val="nil"/>
+          <w:bottom w:space="0" w:sz="0" w:val="nil"/>
+          <w:right w:space="0" w:sz="0" w:val="nil"/>
+          <w:between w:space="0" w:sz="0" w:val="nil"/>
+        </w:pBdr>
+        <w:shd w:fill="auto" w:val="clear"/>
+        <w:spacing w:after="0" w:before="80" w:line="259" w:lineRule="auto"/>
+        <w:ind w:left="1440" w:right="0" w:firstLine="0"/>
+        <w:jc w:val="both"/>
         <w:rPr>
           <w:rFonts w:ascii="Times New Roman" w:cs="Times New Roman" w:eastAsia="Times New Roman" w:hAnsi="Times New Roman"/>
           <w:b w:val="0"/>
           <w:i w:val="0"/>
           <w:smallCaps w:val="0"/>
           <w:strike w:val="0"/>
-          <w:color w:val="7030a0"/>
+          <w:color w:val="000000"/>
           <w:sz w:val="20"/>
           <w:szCs w:val="20"/>
           <w:u w:val="none"/>
@@ -7440,7 +7578,7 @@
           <w:i w:val="0"/>
           <w:smallCaps w:val="0"/>
           <w:strike w:val="0"/>
-          <w:color w:val="7030a0"/>
+          <w:color w:val="000000"/>
           <w:sz w:val="20"/>
           <w:szCs w:val="20"/>
           <w:u w:val="none"/>
@@ -7448,7 +7586,455 @@
           <w:vertAlign w:val="baseline"/>
           <w:rtl w:val="0"/>
         </w:rPr>
-        <w:t xml:space="preserve">List appropriate assumptions</w:t>
+        <w:t xml:space="preserve">3.1.1.1 SR10 Maintain a live count of parked cars </w:t>
+      </w:r>
+    </w:p>
+    <w:p>
+      <w:pPr>
+        <w:keepNext w:val="0"/>
+        <w:keepLines w:val="0"/>
+        <w:pageBreakBefore w:val="0"/>
+        <w:widowControl w:val="1"/>
+        <w:pBdr>
+          <w:top w:space="0" w:sz="0" w:val="nil"/>
+          <w:left w:space="0" w:sz="0" w:val="nil"/>
+          <w:bottom w:space="0" w:sz="0" w:val="nil"/>
+          <w:right w:space="0" w:sz="0" w:val="nil"/>
+          <w:between w:space="0" w:sz="0" w:val="nil"/>
+        </w:pBdr>
+        <w:shd w:fill="auto" w:val="clear"/>
+        <w:spacing w:after="0" w:before="80" w:line="259" w:lineRule="auto"/>
+        <w:ind w:left="1440" w:right="0" w:firstLine="0"/>
+        <w:jc w:val="both"/>
+        <w:rPr>
+          <w:rFonts w:ascii="Times New Roman" w:cs="Times New Roman" w:eastAsia="Times New Roman" w:hAnsi="Times New Roman"/>
+          <w:b w:val="0"/>
+          <w:i w:val="0"/>
+          <w:smallCaps w:val="0"/>
+          <w:strike w:val="0"/>
+          <w:color w:val="000000"/>
+          <w:sz w:val="20"/>
+          <w:szCs w:val="20"/>
+          <w:u w:val="none"/>
+          <w:shd w:fill="auto" w:val="clear"/>
+          <w:vertAlign w:val="baseline"/>
+        </w:rPr>
+      </w:pPr>
+      <w:r>
+        <w:rPr>
+          <w:rFonts w:ascii="Times New Roman" w:cs="Times New Roman" w:eastAsia="Times New Roman" w:hAnsi="Times New Roman"/>
+          <w:b w:val="0"/>
+          <w:i w:val="0"/>
+          <w:smallCaps w:val="0"/>
+          <w:strike w:val="0"/>
+          <w:color w:val="000000"/>
+          <w:sz w:val="20"/>
+          <w:szCs w:val="20"/>
+          <w:u w:val="none"/>
+          <w:shd w:fill="auto" w:val="clear"/>
+          <w:vertAlign w:val="baseline"/>
+          <w:rtl w:val="0"/>
+        </w:rPr>
+        <w:t xml:space="preserve">3.1.1.</w:t>
+      </w:r>
+      <w:r>
+        <w:rPr>
+          <w:rtl w:val="0"/>
+        </w:rPr>
+        <w:t xml:space="preserve">2</w:t>
+      </w:r>
+      <w:r>
+        <w:rPr>
+          <w:rFonts w:ascii="Times New Roman" w:cs="Times New Roman" w:eastAsia="Times New Roman" w:hAnsi="Times New Roman"/>
+          <w:b w:val="0"/>
+          <w:i w:val="0"/>
+          <w:smallCaps w:val="0"/>
+          <w:strike w:val="0"/>
+          <w:color w:val="000000"/>
+          <w:sz w:val="20"/>
+          <w:szCs w:val="20"/>
+          <w:u w:val="none"/>
+          <w:shd w:fill="auto" w:val="clear"/>
+          <w:vertAlign w:val="baseline"/>
+          <w:rtl w:val="0"/>
+        </w:rPr>
+        <w:t xml:space="preserve"> SR1</w:t>
+      </w:r>
+      <w:r>
+        <w:rPr>
+          <w:rtl w:val="0"/>
+        </w:rPr>
+        <w:t xml:space="preserve">1</w:t>
+      </w:r>
+      <w:r>
+        <w:rPr>
+          <w:rFonts w:ascii="Times New Roman" w:cs="Times New Roman" w:eastAsia="Times New Roman" w:hAnsi="Times New Roman"/>
+          <w:b w:val="0"/>
+          <w:i w:val="0"/>
+          <w:smallCaps w:val="0"/>
+          <w:strike w:val="0"/>
+          <w:color w:val="000000"/>
+          <w:sz w:val="20"/>
+          <w:szCs w:val="20"/>
+          <w:u w:val="none"/>
+          <w:shd w:fill="auto" w:val="clear"/>
+          <w:vertAlign w:val="baseline"/>
+          <w:rtl w:val="0"/>
+        </w:rPr>
+        <w:t xml:space="preserve"> Sufficient, involati</w:t>
+      </w:r>
+      <w:r>
+        <w:rPr>
+          <w:rtl w:val="0"/>
+        </w:rPr>
+        <w:t xml:space="preserve">le</w:t>
+      </w:r>
+      <w:r>
+        <w:rPr>
+          <w:rFonts w:ascii="Times New Roman" w:cs="Times New Roman" w:eastAsia="Times New Roman" w:hAnsi="Times New Roman"/>
+          <w:b w:val="0"/>
+          <w:i w:val="0"/>
+          <w:smallCaps w:val="0"/>
+          <w:strike w:val="0"/>
+          <w:color w:val="000000"/>
+          <w:sz w:val="20"/>
+          <w:szCs w:val="20"/>
+          <w:u w:val="none"/>
+          <w:shd w:fill="auto" w:val="clear"/>
+          <w:vertAlign w:val="baseline"/>
+          <w:rtl w:val="0"/>
+        </w:rPr>
+        <w:t xml:space="preserve"> memory to record cars entry/exit details.</w:t>
+      </w:r>
+    </w:p>
+    <w:p>
+      <w:pPr>
+        <w:keepNext w:val="0"/>
+        <w:keepLines w:val="0"/>
+        <w:pageBreakBefore w:val="0"/>
+        <w:widowControl w:val="1"/>
+        <w:pBdr>
+          <w:top w:space="0" w:sz="0" w:val="nil"/>
+          <w:left w:space="0" w:sz="0" w:val="nil"/>
+          <w:bottom w:space="0" w:sz="0" w:val="nil"/>
+          <w:right w:space="0" w:sz="0" w:val="nil"/>
+          <w:between w:space="0" w:sz="0" w:val="nil"/>
+        </w:pBdr>
+        <w:shd w:fill="auto" w:val="clear"/>
+        <w:spacing w:after="0" w:before="80" w:line="259" w:lineRule="auto"/>
+        <w:ind w:left="0" w:right="0" w:firstLine="0"/>
+        <w:jc w:val="both"/>
+        <w:rPr>
+          <w:rFonts w:ascii="Times New Roman" w:cs="Times New Roman" w:eastAsia="Times New Roman" w:hAnsi="Times New Roman"/>
+          <w:b w:val="0"/>
+          <w:i w:val="0"/>
+          <w:smallCaps w:val="0"/>
+          <w:strike w:val="0"/>
+          <w:color w:val="000000"/>
+          <w:sz w:val="20"/>
+          <w:szCs w:val="20"/>
+          <w:u w:val="none"/>
+          <w:shd w:fill="auto" w:val="clear"/>
+          <w:vertAlign w:val="baseline"/>
+        </w:rPr>
+      </w:pPr>
+      <w:r>
+        <w:rPr>
+          <w:rtl w:val="0"/>
+        </w:rPr>
+      </w:r>
+    </w:p>
+    <w:p>
+      <w:pPr>
+        <w:pStyle w:val="Heading3"/>
+        <w:ind w:left="720"/>
+        <w:rPr>
+          <w:rFonts w:ascii="Times New Roman" w:cs="Times New Roman" w:eastAsia="Times New Roman" w:hAnsi="Times New Roman"/>
+          <w:b w:val="0"/>
+          <w:i w:val="0"/>
+          <w:smallCaps w:val="0"/>
+          <w:strike w:val="0"/>
+          <w:color w:val="000000"/>
+          <w:sz w:val="20"/>
+          <w:szCs w:val="20"/>
+          <w:u w:val="none"/>
+          <w:shd w:fill="auto" w:val="clear"/>
+          <w:vertAlign w:val="baseline"/>
+        </w:rPr>
+      </w:pPr>
+      <w:r>
+        <w:rPr>
+          <w:rtl w:val="0"/>
+        </w:rPr>
+        <w:t xml:space="preserve">3.1.2</w:t>
+        <w:tab/>
+      </w:r>
+      <w:r>
+        <w:rPr>
+          <w:color w:val="000000"/>
+          <w:rtl w:val="0"/>
+        </w:rPr>
+        <w:t xml:space="preserve">User Interface Module Requirements:</w:t>
+      </w:r>
+      <w:r>
+        <w:rPr>
+          <w:rtl w:val="0"/>
+        </w:rPr>
+      </w:r>
+    </w:p>
+    <w:p>
+      <w:pPr>
+        <w:keepNext w:val="0"/>
+        <w:keepLines w:val="0"/>
+        <w:pageBreakBefore w:val="0"/>
+        <w:widowControl w:val="1"/>
+        <w:pBdr>
+          <w:top w:space="0" w:sz="0" w:val="nil"/>
+          <w:left w:space="0" w:sz="0" w:val="nil"/>
+          <w:bottom w:space="0" w:sz="0" w:val="nil"/>
+          <w:right w:space="0" w:sz="0" w:val="nil"/>
+          <w:between w:space="0" w:sz="0" w:val="nil"/>
+        </w:pBdr>
+        <w:shd w:fill="auto" w:val="clear"/>
+        <w:spacing w:after="0" w:before="80" w:line="259" w:lineRule="auto"/>
+        <w:ind w:left="1440" w:right="0" w:firstLine="0"/>
+        <w:jc w:val="both"/>
+        <w:rPr/>
+      </w:pPr>
+      <w:r>
+        <w:rPr>
+          <w:rFonts w:ascii="Times New Roman" w:cs="Times New Roman" w:eastAsia="Times New Roman" w:hAnsi="Times New Roman"/>
+          <w:b w:val="0"/>
+          <w:i w:val="0"/>
+          <w:smallCaps w:val="0"/>
+          <w:strike w:val="0"/>
+          <w:color w:val="000000"/>
+          <w:sz w:val="20"/>
+          <w:szCs w:val="20"/>
+          <w:u w:val="none"/>
+          <w:shd w:fill="auto" w:val="clear"/>
+          <w:vertAlign w:val="baseline"/>
+          <w:rtl w:val="0"/>
+        </w:rPr>
+        <w:t xml:space="preserve">3.1.2.</w:t>
+      </w:r>
+      <w:r>
+        <w:rPr>
+          <w:rtl w:val="0"/>
+        </w:rPr>
+        <w:t xml:space="preserve">1</w:t>
+      </w:r>
+      <w:r>
+        <w:rPr>
+          <w:rFonts w:ascii="Times New Roman" w:cs="Times New Roman" w:eastAsia="Times New Roman" w:hAnsi="Times New Roman"/>
+          <w:b w:val="0"/>
+          <w:i w:val="0"/>
+          <w:smallCaps w:val="0"/>
+          <w:strike w:val="0"/>
+          <w:color w:val="000000"/>
+          <w:sz w:val="20"/>
+          <w:szCs w:val="20"/>
+          <w:u w:val="none"/>
+          <w:shd w:fill="auto" w:val="clear"/>
+          <w:vertAlign w:val="baseline"/>
+          <w:rtl w:val="0"/>
+        </w:rPr>
+        <w:t xml:space="preserve"> SR2</w:t>
+      </w:r>
+      <w:r>
+        <w:rPr>
+          <w:rtl w:val="0"/>
+        </w:rPr>
+        <w:t xml:space="preserve">0</w:t>
+      </w:r>
+      <w:r>
+        <w:rPr>
+          <w:rFonts w:ascii="Times New Roman" w:cs="Times New Roman" w:eastAsia="Times New Roman" w:hAnsi="Times New Roman"/>
+          <w:b w:val="0"/>
+          <w:i w:val="0"/>
+          <w:smallCaps w:val="0"/>
+          <w:strike w:val="0"/>
+          <w:color w:val="000000"/>
+          <w:sz w:val="20"/>
+          <w:szCs w:val="20"/>
+          <w:u w:val="none"/>
+          <w:shd w:fill="auto" w:val="clear"/>
+          <w:vertAlign w:val="baseline"/>
+          <w:rtl w:val="0"/>
+        </w:rPr>
+        <w:t xml:space="preserve"> Aut</w:t>
+      </w:r>
+      <w:r>
+        <w:rPr>
+          <w:rtl w:val="0"/>
+        </w:rPr>
+        <w:t xml:space="preserve">henticate </w:t>
+      </w:r>
+      <w:r>
+        <w:rPr>
+          <w:rFonts w:ascii="Times New Roman" w:cs="Times New Roman" w:eastAsia="Times New Roman" w:hAnsi="Times New Roman"/>
+          <w:b w:val="0"/>
+          <w:i w:val="0"/>
+          <w:smallCaps w:val="0"/>
+          <w:strike w:val="0"/>
+          <w:color w:val="000000"/>
+          <w:sz w:val="20"/>
+          <w:szCs w:val="20"/>
+          <w:u w:val="none"/>
+          <w:shd w:fill="auto" w:val="clear"/>
+          <w:vertAlign w:val="baseline"/>
+          <w:rtl w:val="0"/>
+        </w:rPr>
+        <w:t xml:space="preserve">Operator log in.</w:t>
+      </w:r>
+      <w:r>
+        <w:rPr>
+          <w:rtl w:val="0"/>
+        </w:rPr>
+      </w:r>
+    </w:p>
+    <w:p>
+      <w:pPr>
+        <w:keepNext w:val="0"/>
+        <w:keepLines w:val="0"/>
+        <w:pageBreakBefore w:val="0"/>
+        <w:widowControl w:val="1"/>
+        <w:pBdr>
+          <w:top w:space="0" w:sz="0" w:val="nil"/>
+          <w:left w:space="0" w:sz="0" w:val="nil"/>
+          <w:bottom w:space="0" w:sz="0" w:val="nil"/>
+          <w:right w:space="0" w:sz="0" w:val="nil"/>
+          <w:between w:space="0" w:sz="0" w:val="nil"/>
+        </w:pBdr>
+        <w:shd w:fill="auto" w:val="clear"/>
+        <w:spacing w:after="0" w:before="80" w:line="259" w:lineRule="auto"/>
+        <w:ind w:left="1440" w:right="0" w:firstLine="0"/>
+        <w:jc w:val="both"/>
+        <w:rPr/>
+      </w:pPr>
+      <w:r>
+        <w:rPr>
+          <w:rtl w:val="0"/>
+        </w:rPr>
+        <w:t xml:space="preserve">3.1.2.2 SR21 A button to generate reports.</w:t>
+      </w:r>
+    </w:p>
+    <w:p>
+      <w:pPr>
+        <w:keepNext w:val="0"/>
+        <w:keepLines w:val="0"/>
+        <w:pageBreakBefore w:val="0"/>
+        <w:widowControl w:val="1"/>
+        <w:pBdr>
+          <w:top w:space="0" w:sz="0" w:val="nil"/>
+          <w:left w:space="0" w:sz="0" w:val="nil"/>
+          <w:bottom w:space="0" w:sz="0" w:val="nil"/>
+          <w:right w:space="0" w:sz="0" w:val="nil"/>
+          <w:between w:space="0" w:sz="0" w:val="nil"/>
+        </w:pBdr>
+        <w:shd w:fill="auto" w:val="clear"/>
+        <w:spacing w:after="0" w:before="80" w:line="259" w:lineRule="auto"/>
+        <w:ind w:left="1440" w:right="0" w:firstLine="0"/>
+        <w:jc w:val="both"/>
+        <w:rPr/>
+      </w:pPr>
+      <w:r>
+        <w:rPr>
+          <w:rtl w:val="0"/>
+        </w:rPr>
+        <w:t xml:space="preserve">3.1.2.3 SR22 Display payment options (credit/debit).</w:t>
+      </w:r>
+    </w:p>
+    <w:p>
+      <w:pPr>
+        <w:spacing w:before="80" w:line="259" w:lineRule="auto"/>
+        <w:ind w:left="1440" w:firstLine="0"/>
+        <w:jc w:val="both"/>
+        <w:rPr/>
+      </w:pPr>
+      <w:r>
+        <w:rPr>
+          <w:rtl w:val="0"/>
+        </w:rPr>
+        <w:t xml:space="preserve">3.1.2.4 SR23 Display payment confirmation or failure.</w:t>
+      </w:r>
+    </w:p>
+    <w:p>
+      <w:pPr>
+        <w:spacing w:before="80" w:line="259" w:lineRule="auto"/>
+        <w:ind w:left="1440" w:firstLine="0"/>
+        <w:jc w:val="both"/>
+        <w:rPr/>
+      </w:pPr>
+      <w:r>
+        <w:rPr>
+          <w:rtl w:val="0"/>
+        </w:rPr>
+        <w:t xml:space="preserve">3.1.2.5 SR24 Display clear, legible text at a font size reasonable for those with sight difficulties to read.</w:t>
+      </w:r>
+    </w:p>
+    <w:p>
+      <w:pPr>
+        <w:spacing w:before="80" w:line="259" w:lineRule="auto"/>
+        <w:ind w:left="1440" w:firstLine="0"/>
+        <w:jc w:val="both"/>
+        <w:rPr/>
+      </w:pPr>
+      <w:r>
+        <w:rPr>
+          <w:rtl w:val="0"/>
+        </w:rPr>
+        <w:t xml:space="preserve">3.1.2.6 SR25 Automatic logout from the operator after 30 seconds of no input.</w:t>
+      </w:r>
+    </w:p>
+    <w:p>
+      <w:pPr>
+        <w:spacing w:before="80" w:line="259" w:lineRule="auto"/>
+        <w:ind w:left="1440" w:firstLine="0"/>
+        <w:jc w:val="both"/>
+        <w:rPr/>
+      </w:pPr>
+      <w:r>
+        <w:rPr>
+          <w:rtl w:val="0"/>
+        </w:rPr>
+        <w:t xml:space="preserve">3.1.2.7 SR26 Manual override for gate control (in case of failure).</w:t>
+      </w:r>
+    </w:p>
+    <w:p>
+      <w:pPr>
+        <w:spacing w:before="80" w:line="259" w:lineRule="auto"/>
+        <w:ind w:left="1440" w:firstLine="0"/>
+        <w:jc w:val="both"/>
+        <w:rPr/>
+      </w:pPr>
+      <w:r>
+        <w:rPr>
+          <w:rtl w:val="0"/>
+        </w:rPr>
+      </w:r>
+    </w:p>
+    <w:p>
+      <w:pPr>
+        <w:pStyle w:val="Heading3"/>
+        <w:ind w:left="720"/>
+        <w:rPr>
+          <w:color w:val="000000"/>
+        </w:rPr>
+      </w:pPr>
+      <w:r>
+        <w:rPr>
+          <w:rtl w:val="0"/>
+        </w:rPr>
+        <w:t xml:space="preserve">3.1.3</w:t>
+        <w:tab/>
+      </w:r>
+      <w:r>
+        <w:rPr>
+          <w:color w:val="000000"/>
+          <w:rtl w:val="0"/>
+        </w:rPr>
+        <w:t xml:space="preserve">Database Module Requirements:</w:t>
       </w:r>
     </w:p>
     <w:p>
@@ -7468,36 +8054,29 @@
         <w:spacing w:after="0" w:before="80" w:line="240" w:lineRule="auto"/>
         <w:ind w:left="1440" w:right="0" w:firstLine="0"/>
         <w:jc w:val="both"/>
+        <w:rPr/>
+      </w:pPr>
+      <w:r>
         <w:rPr>
           <w:rFonts w:ascii="Times New Roman" w:cs="Times New Roman" w:eastAsia="Times New Roman" w:hAnsi="Times New Roman"/>
           <w:b w:val="0"/>
           <w:i w:val="0"/>
           <w:smallCaps w:val="0"/>
           <w:strike w:val="0"/>
-          <w:color w:val="7030a0"/>
+          <w:color w:val="000000"/>
           <w:sz w:val="20"/>
           <w:szCs w:val="20"/>
           <w:u w:val="none"/>
           <w:shd w:fill="auto" w:val="clear"/>
           <w:vertAlign w:val="baseline"/>
-        </w:rPr>
-      </w:pPr>
-      <w:r>
-        <w:rPr>
-          <w:rFonts w:ascii="Times New Roman" w:cs="Times New Roman" w:eastAsia="Times New Roman" w:hAnsi="Times New Roman"/>
-          <w:b w:val="0"/>
-          <w:i w:val="0"/>
-          <w:smallCaps w:val="0"/>
-          <w:strike w:val="0"/>
-          <w:color w:val="7030a0"/>
-          <w:sz w:val="20"/>
-          <w:szCs w:val="20"/>
-          <w:u w:val="none"/>
-          <w:shd w:fill="auto" w:val="clear"/>
-          <w:vertAlign w:val="baseline"/>
-          <w:rtl w:val="0"/>
-        </w:rPr>
-        <w:t xml:space="preserve">Assumption Example: It is assumed that the maximum number of users at a given time is 15,000.</w:t>
+          <w:rtl w:val="0"/>
+        </w:rPr>
+        <w:t xml:space="preserve">3.1.3.1 SR30 Record car license plate into the database upon entry.</w:t>
+      </w:r>
+      <w:r>
+        <w:rPr>
+          <w:rtl w:val="0"/>
+        </w:rPr>
       </w:r>
     </w:p>
     <w:p>
@@ -7517,75 +8096,316 @@
         <w:spacing w:after="0" w:before="80" w:line="240" w:lineRule="auto"/>
         <w:ind w:left="1440" w:right="0" w:firstLine="0"/>
         <w:jc w:val="both"/>
-        <w:rPr>
-          <w:color w:val="7030a0"/>
-        </w:rPr>
-      </w:pPr>
-      <w:r>
-        <w:rPr>
-          <w:color w:val="7030a0"/>
-          <w:rtl w:val="0"/>
-        </w:rPr>
-        <w:t xml:space="preserve">“Banking/Payment Processor”</w:t>
-      </w:r>
-    </w:p>
-    <w:p>
-      <w:pPr>
-        <w:pStyle w:val="Heading1"/>
-        <w:numPr>
-          <w:ilvl w:val="0"/>
-          <w:numId w:val="3"/>
-        </w:numPr>
-        <w:ind w:left="720" w:hanging="720"/>
         <w:rPr/>
       </w:pPr>
-      <w:bookmarkStart w:colFirst="0" w:colLast="0" w:name="_b6boarl8pzu1" w:id="13"/>
-      <w:bookmarkEnd w:id="13"/>
-      <w:r>
-        <w:rPr>
-          <w:rtl w:val="0"/>
-        </w:rPr>
-        <w:t xml:space="preserve">Specific Requirements</w:t>
-      </w:r>
-    </w:p>
-    <w:p>
-      <w:pPr>
-        <w:pStyle w:val="Heading2"/>
-        <w:numPr>
-          <w:ilvl w:val="1"/>
-          <w:numId w:val="3"/>
-        </w:numPr>
-        <w:ind w:left="1440" w:hanging="720"/>
+      <w:r>
+        <w:rPr>
+          <w:rtl w:val="0"/>
+        </w:rPr>
+        <w:t xml:space="preserve">3.1.3.2 SR31 Record entry/exit time into the database.</w:t>
+      </w:r>
+    </w:p>
+    <w:p>
+      <w:pPr>
+        <w:keepNext w:val="0"/>
+        <w:keepLines w:val="0"/>
+        <w:pageBreakBefore w:val="0"/>
+        <w:widowControl w:val="1"/>
+        <w:pBdr>
+          <w:top w:space="0" w:sz="0" w:val="nil"/>
+          <w:left w:space="0" w:sz="0" w:val="nil"/>
+          <w:bottom w:space="0" w:sz="0" w:val="nil"/>
+          <w:right w:space="0" w:sz="0" w:val="nil"/>
+          <w:between w:space="0" w:sz="0" w:val="nil"/>
+        </w:pBdr>
+        <w:shd w:fill="auto" w:val="clear"/>
+        <w:spacing w:after="0" w:before="80" w:line="240" w:lineRule="auto"/>
+        <w:ind w:left="1440" w:right="0" w:firstLine="0"/>
+        <w:jc w:val="both"/>
         <w:rPr/>
       </w:pPr>
-      <w:bookmarkStart w:colFirst="0" w:colLast="0" w:name="_6v0h8ja8z685" w:id="14"/>
-      <w:bookmarkEnd w:id="14"/>
-      <w:r>
-        <w:rPr>
-          <w:rtl w:val="0"/>
-        </w:rPr>
-        <w:t xml:space="preserve">Functional Requirements</w:t>
+      <w:r>
+        <w:rPr>
+          <w:rtl w:val="0"/>
+        </w:rPr>
+        <w:t xml:space="preserve">3.1.3.3 SR32 Record Fee.</w:t>
+      </w:r>
+    </w:p>
+    <w:p>
+      <w:pPr>
+        <w:keepNext w:val="0"/>
+        <w:keepLines w:val="0"/>
+        <w:pageBreakBefore w:val="0"/>
+        <w:widowControl w:val="1"/>
+        <w:pBdr>
+          <w:top w:space="0" w:sz="0" w:val="nil"/>
+          <w:left w:space="0" w:sz="0" w:val="nil"/>
+          <w:bottom w:space="0" w:sz="0" w:val="nil"/>
+          <w:right w:space="0" w:sz="0" w:val="nil"/>
+          <w:between w:space="0" w:sz="0" w:val="nil"/>
+        </w:pBdr>
+        <w:shd w:fill="auto" w:val="clear"/>
+        <w:spacing w:after="0" w:before="80" w:line="240" w:lineRule="auto"/>
+        <w:ind w:left="1440" w:right="0" w:firstLine="0"/>
+        <w:jc w:val="both"/>
+        <w:rPr>
+          <w:rFonts w:ascii="Times New Roman" w:cs="Times New Roman" w:eastAsia="Times New Roman" w:hAnsi="Times New Roman"/>
+          <w:b w:val="0"/>
+          <w:i w:val="0"/>
+          <w:smallCaps w:val="0"/>
+          <w:strike w:val="0"/>
+          <w:color w:val="000000"/>
+          <w:sz w:val="20"/>
+          <w:szCs w:val="20"/>
+          <w:u w:val="none"/>
+          <w:shd w:fill="auto" w:val="clear"/>
+          <w:vertAlign w:val="baseline"/>
+        </w:rPr>
+      </w:pPr>
+      <w:r>
+        <w:rPr>
+          <w:rFonts w:ascii="Times New Roman" w:cs="Times New Roman" w:eastAsia="Times New Roman" w:hAnsi="Times New Roman"/>
+          <w:b w:val="0"/>
+          <w:i w:val="0"/>
+          <w:smallCaps w:val="0"/>
+          <w:strike w:val="0"/>
+          <w:color w:val="000000"/>
+          <w:sz w:val="20"/>
+          <w:szCs w:val="20"/>
+          <w:u w:val="none"/>
+          <w:shd w:fill="auto" w:val="clear"/>
+          <w:vertAlign w:val="baseline"/>
+          <w:rtl w:val="0"/>
+        </w:rPr>
+        <w:t xml:space="preserve">3.1.3.</w:t>
+      </w:r>
+      <w:r>
+        <w:rPr>
+          <w:rtl w:val="0"/>
+        </w:rPr>
+        <w:t xml:space="preserve">4</w:t>
+      </w:r>
+      <w:r>
+        <w:rPr>
+          <w:rFonts w:ascii="Times New Roman" w:cs="Times New Roman" w:eastAsia="Times New Roman" w:hAnsi="Times New Roman"/>
+          <w:b w:val="0"/>
+          <w:i w:val="0"/>
+          <w:smallCaps w:val="0"/>
+          <w:strike w:val="0"/>
+          <w:color w:val="000000"/>
+          <w:sz w:val="20"/>
+          <w:szCs w:val="20"/>
+          <w:u w:val="none"/>
+          <w:shd w:fill="auto" w:val="clear"/>
+          <w:vertAlign w:val="baseline"/>
+          <w:rtl w:val="0"/>
+        </w:rPr>
+        <w:t xml:space="preserve"> SR3</w:t>
+      </w:r>
+      <w:r>
+        <w:rPr>
+          <w:rtl w:val="0"/>
+        </w:rPr>
+        <w:t xml:space="preserve">3</w:t>
+      </w:r>
+      <w:r>
+        <w:rPr>
+          <w:rFonts w:ascii="Times New Roman" w:cs="Times New Roman" w:eastAsia="Times New Roman" w:hAnsi="Times New Roman"/>
+          <w:b w:val="0"/>
+          <w:i w:val="0"/>
+          <w:smallCaps w:val="0"/>
+          <w:strike w:val="0"/>
+          <w:color w:val="000000"/>
+          <w:sz w:val="20"/>
+          <w:szCs w:val="20"/>
+          <w:u w:val="none"/>
+          <w:shd w:fill="auto" w:val="clear"/>
+          <w:vertAlign w:val="baseline"/>
+          <w:rtl w:val="0"/>
+        </w:rPr>
+        <w:t xml:space="preserve"> Keep track of revenue</w:t>
+      </w:r>
+      <w:r>
+        <w:rPr>
+          <w:rtl w:val="0"/>
+        </w:rPr>
+        <w:t xml:space="preserve">.</w:t>
+      </w:r>
+      <w:r>
+        <w:rPr>
+          <w:rtl w:val="0"/>
+        </w:rPr>
+      </w:r>
+    </w:p>
+    <w:p>
+      <w:pPr>
+        <w:spacing w:before="80" w:lineRule="auto"/>
+        <w:ind w:left="1440" w:firstLine="0"/>
+        <w:jc w:val="both"/>
+        <w:rPr/>
+      </w:pPr>
+      <w:r>
+        <w:rPr>
+          <w:rtl w:val="0"/>
+        </w:rPr>
+        <w:t xml:space="preserve">3.1.3.5 SR34 Keep track generated reports</w:t>
+      </w:r>
+    </w:p>
+    <w:p>
+      <w:pPr>
+        <w:keepNext w:val="0"/>
+        <w:keepLines w:val="0"/>
+        <w:pageBreakBefore w:val="0"/>
+        <w:widowControl w:val="1"/>
+        <w:pBdr>
+          <w:top w:space="0" w:sz="0" w:val="nil"/>
+          <w:left w:space="0" w:sz="0" w:val="nil"/>
+          <w:bottom w:space="0" w:sz="0" w:val="nil"/>
+          <w:right w:space="0" w:sz="0" w:val="nil"/>
+          <w:between w:space="0" w:sz="0" w:val="nil"/>
+        </w:pBdr>
+        <w:shd w:fill="auto" w:val="clear"/>
+        <w:spacing w:after="0" w:before="80" w:line="240" w:lineRule="auto"/>
+        <w:ind w:left="1440" w:right="0" w:firstLine="0"/>
+        <w:jc w:val="both"/>
+        <w:rPr>
+          <w:rFonts w:ascii="Times New Roman" w:cs="Times New Roman" w:eastAsia="Times New Roman" w:hAnsi="Times New Roman"/>
+          <w:b w:val="0"/>
+          <w:i w:val="0"/>
+          <w:smallCaps w:val="0"/>
+          <w:strike w:val="0"/>
+          <w:color w:val="000000"/>
+          <w:sz w:val="20"/>
+          <w:szCs w:val="20"/>
+          <w:u w:val="none"/>
+          <w:shd w:fill="auto" w:val="clear"/>
+          <w:vertAlign w:val="baseline"/>
+        </w:rPr>
+      </w:pPr>
+      <w:r>
+        <w:rPr>
+          <w:rFonts w:ascii="Times New Roman" w:cs="Times New Roman" w:eastAsia="Times New Roman" w:hAnsi="Times New Roman"/>
+          <w:b w:val="0"/>
+          <w:i w:val="0"/>
+          <w:smallCaps w:val="0"/>
+          <w:strike w:val="0"/>
+          <w:color w:val="000000"/>
+          <w:sz w:val="20"/>
+          <w:szCs w:val="20"/>
+          <w:u w:val="none"/>
+          <w:shd w:fill="auto" w:val="clear"/>
+          <w:vertAlign w:val="baseline"/>
+          <w:rtl w:val="0"/>
+        </w:rPr>
+        <w:t xml:space="preserve">3.1.3.</w:t>
+      </w:r>
+      <w:r>
+        <w:rPr>
+          <w:rtl w:val="0"/>
+        </w:rPr>
+        <w:t xml:space="preserve">6</w:t>
+      </w:r>
+      <w:r>
+        <w:rPr>
+          <w:rFonts w:ascii="Times New Roman" w:cs="Times New Roman" w:eastAsia="Times New Roman" w:hAnsi="Times New Roman"/>
+          <w:b w:val="0"/>
+          <w:i w:val="0"/>
+          <w:smallCaps w:val="0"/>
+          <w:strike w:val="0"/>
+          <w:color w:val="000000"/>
+          <w:sz w:val="20"/>
+          <w:szCs w:val="20"/>
+          <w:u w:val="none"/>
+          <w:shd w:fill="auto" w:val="clear"/>
+          <w:vertAlign w:val="baseline"/>
+          <w:rtl w:val="0"/>
+        </w:rPr>
+        <w:t xml:space="preserve"> SR3</w:t>
+      </w:r>
+      <w:r>
+        <w:rPr>
+          <w:rtl w:val="0"/>
+        </w:rPr>
+        <w:t xml:space="preserve">5</w:t>
+      </w:r>
+      <w:r>
+        <w:rPr>
+          <w:rFonts w:ascii="Times New Roman" w:cs="Times New Roman" w:eastAsia="Times New Roman" w:hAnsi="Times New Roman"/>
+          <w:b w:val="0"/>
+          <w:i w:val="0"/>
+          <w:smallCaps w:val="0"/>
+          <w:strike w:val="0"/>
+          <w:color w:val="000000"/>
+          <w:sz w:val="20"/>
+          <w:szCs w:val="20"/>
+          <w:u w:val="none"/>
+          <w:shd w:fill="auto" w:val="clear"/>
+          <w:vertAlign w:val="baseline"/>
+          <w:rtl w:val="0"/>
+        </w:rPr>
+        <w:t xml:space="preserve"> Search for specific car by license plate. </w:t>
+      </w:r>
+    </w:p>
+    <w:p>
+      <w:pPr>
+        <w:keepNext w:val="0"/>
+        <w:keepLines w:val="0"/>
+        <w:pageBreakBefore w:val="0"/>
+        <w:widowControl w:val="1"/>
+        <w:pBdr>
+          <w:top w:space="0" w:sz="0" w:val="nil"/>
+          <w:left w:space="0" w:sz="0" w:val="nil"/>
+          <w:bottom w:space="0" w:sz="0" w:val="nil"/>
+          <w:right w:space="0" w:sz="0" w:val="nil"/>
+          <w:between w:space="0" w:sz="0" w:val="nil"/>
+        </w:pBdr>
+        <w:shd w:fill="auto" w:val="clear"/>
+        <w:spacing w:after="0" w:before="80" w:line="240" w:lineRule="auto"/>
+        <w:ind w:left="1440" w:right="0" w:firstLine="0"/>
+        <w:jc w:val="both"/>
+        <w:rPr>
+          <w:rFonts w:ascii="Times New Roman" w:cs="Times New Roman" w:eastAsia="Times New Roman" w:hAnsi="Times New Roman"/>
+          <w:b w:val="0"/>
+          <w:i w:val="0"/>
+          <w:smallCaps w:val="0"/>
+          <w:strike w:val="0"/>
+          <w:color w:val="000000"/>
+          <w:sz w:val="20"/>
+          <w:szCs w:val="20"/>
+          <w:u w:val="none"/>
+          <w:shd w:fill="auto" w:val="clear"/>
+          <w:vertAlign w:val="baseline"/>
+        </w:rPr>
+      </w:pPr>
+      <w:r>
+        <w:rPr>
+          <w:rtl w:val="0"/>
+        </w:rPr>
       </w:r>
     </w:p>
     <w:p>
       <w:pPr>
         <w:pStyle w:val="Heading3"/>
-        <w:numPr>
-          <w:ilvl w:val="2"/>
-          <w:numId w:val="2"/>
-        </w:numPr>
-        <w:ind w:left="2160" w:hanging="720"/>
-        <w:rPr/>
-      </w:pPr>
-      <w:r>
-        <w:rPr>
-          <w:rtl w:val="0"/>
-        </w:rPr>
-        <w:t xml:space="preserve">Common Requirements:</w:t>
-      </w:r>
-    </w:p>
-    <w:bookmarkStart w:colFirst="0" w:colLast="0" w:name="dqwod5s1s3eq" w:id="15"/>
-    <w:bookmarkEnd w:id="15"/>
+        <w:ind w:left="720"/>
+        <w:rPr>
+          <w:color w:val="000000"/>
+        </w:rPr>
+      </w:pPr>
+      <w:r>
+        <w:rPr>
+          <w:rtl w:val="0"/>
+        </w:rPr>
+        <w:t xml:space="preserve">3.1.4</w:t>
+        <w:tab/>
+      </w:r>
+      <w:r>
+        <w:rPr>
+          <w:color w:val="000000"/>
+          <w:rtl w:val="0"/>
+        </w:rPr>
+        <w:t xml:space="preserve">Billing Module Requirements:</w:t>
+      </w:r>
+    </w:p>
     <w:p>
       <w:pPr>
         <w:keepNext w:val="0"/>
@@ -7632,7 +8452,18 @@
           <w:vertAlign w:val="baseline"/>
           <w:rtl w:val="0"/>
         </w:rPr>
-        <w:t xml:space="preserve">3.1.1.1 SR10 Maintain a live count of parked cars and show available parking spaces.</w:t>
+        <w:t xml:space="preserve">3.1.4.1 SR40 Calculate parking fee; $2</w:t>
+      </w:r>
+      <w:r>
+        <w:rPr>
+          <w:rtl w:val="0"/>
+        </w:rPr>
+        <w:t xml:space="preserve">/hour or $10 daily maximum.</w:t>
+      </w:r>
+      <w:r>
+        <w:rPr>
+          <w:rtl w:val="0"/>
+        </w:rPr>
       </w:r>
     </w:p>
     <w:p>
@@ -7652,6 +8483,9 @@
         <w:spacing w:after="0" w:before="80" w:line="259" w:lineRule="auto"/>
         <w:ind w:left="1440" w:right="0" w:firstLine="0"/>
         <w:jc w:val="both"/>
+        <w:rPr/>
+      </w:pPr>
+      <w:r>
         <w:rPr>
           <w:rFonts w:ascii="Times New Roman" w:cs="Times New Roman" w:eastAsia="Times New Roman" w:hAnsi="Times New Roman"/>
           <w:b w:val="0"/>
@@ -7664,8 +8498,16 @@
           <w:u w:val="none"/>
           <w:shd w:fill="auto" w:val="clear"/>
           <w:vertAlign w:val="baseline"/>
-        </w:rPr>
-      </w:pPr>
+          <w:rtl w:val="0"/>
+        </w:rPr>
+        <w:t xml:space="preserve">3.1.4.2 SR41 </w:t>
+      </w:r>
+      <w:r>
+        <w:rPr>
+          <w:rtl w:val="0"/>
+        </w:rPr>
+        <w:t xml:space="preserve">P</w:t>
+      </w:r>
       <w:r>
         <w:rPr>
           <w:rFonts w:ascii="Times New Roman" w:cs="Times New Roman" w:eastAsia="Times New Roman" w:hAnsi="Times New Roman"/>
@@ -7681,7 +8523,12 @@
           <w:vertAlign w:val="baseline"/>
           <w:rtl w:val="0"/>
         </w:rPr>
-        <w:t xml:space="preserve">3.1.1.2 SR11 Sufficient memory to record cars entry/exit details.</w:t>
+        <w:t xml:space="preserve">rovide billing options (credit/debit card)</w:t>
+      </w:r>
+      <w:r>
+        <w:rPr>
+          <w:rtl w:val="0"/>
+        </w:rPr>
       </w:r>
     </w:p>
     <w:p>
@@ -7701,13 +8548,52 @@
         <w:spacing w:after="0" w:before="80" w:line="259" w:lineRule="auto"/>
         <w:ind w:left="1440" w:right="0" w:firstLine="0"/>
         <w:jc w:val="both"/>
+        <w:rPr/>
+      </w:pPr>
+      <w:r>
+        <w:rPr>
+          <w:rtl w:val="0"/>
+        </w:rPr>
+        <w:t xml:space="preserve">3.1.4.3 SR42 Handle payment processing</w:t>
+      </w:r>
+    </w:p>
+    <w:p>
+      <w:pPr>
+        <w:spacing w:before="80" w:line="259" w:lineRule="auto"/>
+        <w:ind w:left="1440" w:firstLine="0"/>
+        <w:jc w:val="both"/>
+        <w:rPr/>
+      </w:pPr>
+      <w:r>
+        <w:rPr>
+          <w:rtl w:val="0"/>
+        </w:rPr>
+      </w:r>
+    </w:p>
+    <w:p>
+      <w:pPr>
+        <w:keepNext w:val="0"/>
+        <w:keepLines w:val="0"/>
+        <w:pageBreakBefore w:val="0"/>
+        <w:widowControl w:val="1"/>
+        <w:pBdr>
+          <w:top w:space="0" w:sz="0" w:val="nil"/>
+          <w:left w:space="0" w:sz="0" w:val="nil"/>
+          <w:bottom w:space="0" w:sz="0" w:val="nil"/>
+          <w:right w:space="0" w:sz="0" w:val="nil"/>
+          <w:between w:space="0" w:sz="0" w:val="nil"/>
+        </w:pBdr>
+        <w:shd w:fill="auto" w:val="clear"/>
+        <w:spacing w:after="0" w:before="80" w:line="240" w:lineRule="auto"/>
+        <w:ind w:left="0" w:right="0" w:firstLine="0"/>
+        <w:jc w:val="both"/>
         <w:rPr>
           <w:rFonts w:ascii="Times New Roman" w:cs="Times New Roman" w:eastAsia="Times New Roman" w:hAnsi="Times New Roman"/>
           <w:b w:val="0"/>
           <w:i w:val="0"/>
           <w:smallCaps w:val="0"/>
           <w:strike w:val="0"/>
-          <w:color w:val="000000"/>
+          <w:color w:val="7030a0"/>
           <w:sz w:val="20"/>
           <w:szCs w:val="20"/>
           <w:u w:val="none"/>
@@ -7723,22 +8609,34 @@
     </w:p>
     <w:p>
       <w:pPr>
-        <w:pStyle w:val="Heading3"/>
-        <w:numPr>
-          <w:ilvl w:val="2"/>
-          <w:numId w:val="2"/>
-        </w:numPr>
-        <w:ind w:left="2160" w:hanging="720"/>
-        <w:rPr>
-          <w:color w:val="000000"/>
-        </w:rPr>
-      </w:pPr>
-      <w:r>
-        <w:rPr>
-          <w:color w:val="000000"/>
-          <w:rtl w:val="0"/>
-        </w:rPr>
-        <w:t xml:space="preserve">User Interface Module Requirements:</w:t>
+        <w:pStyle w:val="Heading2"/>
+        <w:ind w:left="0" w:firstLine="720"/>
+        <w:rPr/>
+      </w:pPr>
+      <w:bookmarkStart w:colFirst="0" w:colLast="0" w:name="_7vtrohfjpq3c" w:id="15"/>
+      <w:bookmarkEnd w:id="15"/>
+      <w:r>
+        <w:br w:type="page"/>
+      </w:r>
+      <w:r>
+        <w:rPr>
+          <w:rtl w:val="0"/>
+        </w:rPr>
+      </w:r>
+    </w:p>
+    <w:p>
+      <w:pPr>
+        <w:pStyle w:val="Heading2"/>
+        <w:ind w:left="0" w:firstLine="720"/>
+        <w:rPr/>
+      </w:pPr>
+      <w:bookmarkStart w:colFirst="0" w:colLast="0" w:name="_cx9isrr3r0zm" w:id="16"/>
+      <w:bookmarkEnd w:id="16"/>
+      <w:r>
+        <w:rPr>
+          <w:rtl w:val="0"/>
+        </w:rPr>
+        <w:t xml:space="preserve">3.2 External Interface Requirements</w:t>
       </w:r>
     </w:p>
     <w:p>
@@ -7787,7 +8685,7 @@
           <w:vertAlign w:val="baseline"/>
           <w:rtl w:val="0"/>
         </w:rPr>
-        <w:t xml:space="preserve">3.1.2.1 SR20 Select all day parking for discount</w:t>
+        <w:t xml:space="preserve">3.2.1 SR50 The system must provide a driver user interface for customers </w:t>
       </w:r>
     </w:p>
     <w:p>
@@ -7823,6 +8721,12 @@
       </w:pPr>
       <w:r>
         <w:rPr>
+          <w:rtl w:val="0"/>
+        </w:rPr>
+        <w:t xml:space="preserve">3.2.2 SR51 User interface shows</w:t>
+      </w:r>
+      <w:r>
+        <w:rPr>
           <w:rFonts w:ascii="Times New Roman" w:cs="Times New Roman" w:eastAsia="Times New Roman" w:hAnsi="Times New Roman"/>
           <w:b w:val="0"/>
           <w:i w:val="0"/>
@@ -7836,113 +8740,14 @@
           <w:vertAlign w:val="baseline"/>
           <w:rtl w:val="0"/>
         </w:rPr>
-        <w:t xml:space="preserve">3.1.2.2 SR21 Prevent entries when garage is full.</w:t>
-      </w:r>
-    </w:p>
-    <w:p>
-      <w:pPr>
-        <w:keepNext w:val="0"/>
-        <w:keepLines w:val="0"/>
-        <w:pageBreakBefore w:val="0"/>
-        <w:widowControl w:val="1"/>
-        <w:pBdr>
-          <w:top w:space="0" w:sz="0" w:val="nil"/>
-          <w:left w:space="0" w:sz="0" w:val="nil"/>
-          <w:bottom w:space="0" w:sz="0" w:val="nil"/>
-          <w:right w:space="0" w:sz="0" w:val="nil"/>
-          <w:between w:space="0" w:sz="0" w:val="nil"/>
-        </w:pBdr>
-        <w:shd w:fill="auto" w:val="clear"/>
-        <w:spacing w:after="0" w:before="80" w:line="259" w:lineRule="auto"/>
-        <w:ind w:left="1440" w:right="0" w:firstLine="0"/>
-        <w:jc w:val="both"/>
-        <w:rPr>
-          <w:rFonts w:ascii="Times New Roman" w:cs="Times New Roman" w:eastAsia="Times New Roman" w:hAnsi="Times New Roman"/>
-          <w:b w:val="0"/>
-          <w:i w:val="0"/>
-          <w:smallCaps w:val="0"/>
-          <w:strike w:val="0"/>
-          <w:color w:val="000000"/>
-          <w:sz w:val="20"/>
-          <w:szCs w:val="20"/>
-          <w:u w:val="none"/>
-          <w:shd w:fill="auto" w:val="clear"/>
-          <w:vertAlign w:val="baseline"/>
-        </w:rPr>
-      </w:pPr>
-      <w:r>
-        <w:rPr>
-          <w:rFonts w:ascii="Times New Roman" w:cs="Times New Roman" w:eastAsia="Times New Roman" w:hAnsi="Times New Roman"/>
-          <w:b w:val="0"/>
-          <w:i w:val="0"/>
-          <w:smallCaps w:val="0"/>
-          <w:strike w:val="0"/>
-          <w:color w:val="000000"/>
-          <w:sz w:val="20"/>
-          <w:szCs w:val="20"/>
-          <w:u w:val="none"/>
-          <w:shd w:fill="auto" w:val="clear"/>
-          <w:vertAlign w:val="baseline"/>
-          <w:rtl w:val="0"/>
-        </w:rPr>
-        <w:t xml:space="preserve">3.1.2.3 SR22 Operator log in to generate reports.</w:t>
-      </w:r>
-    </w:p>
-    <w:p>
-      <w:pPr>
-        <w:keepNext w:val="0"/>
-        <w:keepLines w:val="0"/>
-        <w:pageBreakBefore w:val="0"/>
-        <w:widowControl w:val="1"/>
-        <w:pBdr>
-          <w:top w:space="0" w:sz="0" w:val="nil"/>
-          <w:left w:space="0" w:sz="0" w:val="nil"/>
-          <w:bottom w:space="0" w:sz="0" w:val="nil"/>
-          <w:right w:space="0" w:sz="0" w:val="nil"/>
-          <w:between w:space="0" w:sz="0" w:val="nil"/>
-        </w:pBdr>
-        <w:shd w:fill="auto" w:val="clear"/>
-        <w:spacing w:after="0" w:before="80" w:line="259" w:lineRule="auto"/>
-        <w:ind w:left="1440" w:right="0" w:firstLine="0"/>
-        <w:jc w:val="both"/>
-        <w:rPr>
-          <w:rFonts w:ascii="Times New Roman" w:cs="Times New Roman" w:eastAsia="Times New Roman" w:hAnsi="Times New Roman"/>
-          <w:b w:val="0"/>
-          <w:i w:val="0"/>
-          <w:smallCaps w:val="0"/>
-          <w:strike w:val="0"/>
-          <w:color w:val="000000"/>
-          <w:sz w:val="20"/>
-          <w:szCs w:val="20"/>
-          <w:u w:val="none"/>
-          <w:shd w:fill="auto" w:val="clear"/>
-          <w:vertAlign w:val="baseline"/>
-        </w:rPr>
-      </w:pPr>
-      <w:r>
-        <w:rPr>
-          <w:rtl w:val="0"/>
-        </w:rPr>
-      </w:r>
-    </w:p>
-    <w:p>
-      <w:pPr>
-        <w:pStyle w:val="Heading3"/>
-        <w:numPr>
-          <w:ilvl w:val="2"/>
-          <w:numId w:val="2"/>
-        </w:numPr>
-        <w:ind w:left="2160" w:hanging="720"/>
-        <w:rPr>
-          <w:color w:val="000000"/>
-        </w:rPr>
-      </w:pPr>
-      <w:r>
-        <w:rPr>
-          <w:color w:val="000000"/>
-          <w:rtl w:val="0"/>
-        </w:rPr>
-        <w:t xml:space="preserve">Database Module Requirements:</w:t>
+        <w:t xml:space="preserve"> their duration of stay, total fee, and payment options.</w:t>
+      </w:r>
+      <w:bookmarkStart w:colFirst="0" w:colLast="0" w:name="22xyptid38mr" w:id="17"/>
+      <w:bookmarkEnd w:id="17"/>
+      <w:r>
+        <w:rPr>
+          <w:rtl w:val="0"/>
+        </w:rPr>
       </w:r>
     </w:p>
     <w:p>
@@ -7991,7 +8796,53 @@
           <w:vertAlign w:val="baseline"/>
           <w:rtl w:val="0"/>
         </w:rPr>
-        <w:t xml:space="preserve">3.1.3.1 SR30 Record car license plate, entry/exit time and total fee</w:t>
+        <w:t xml:space="preserve">3.2.</w:t>
+      </w:r>
+      <w:r>
+        <w:rPr>
+          <w:rtl w:val="0"/>
+        </w:rPr>
+        <w:t xml:space="preserve">3</w:t>
+      </w:r>
+      <w:r>
+        <w:rPr>
+          <w:rFonts w:ascii="Times New Roman" w:cs="Times New Roman" w:eastAsia="Times New Roman" w:hAnsi="Times New Roman"/>
+          <w:b w:val="0"/>
+          <w:i w:val="0"/>
+          <w:smallCaps w:val="0"/>
+          <w:strike w:val="0"/>
+          <w:color w:val="000000"/>
+          <w:sz w:val="20"/>
+          <w:szCs w:val="20"/>
+          <w:u w:val="none"/>
+          <w:shd w:fill="auto" w:val="clear"/>
+          <w:vertAlign w:val="baseline"/>
+          <w:rtl w:val="0"/>
+        </w:rPr>
+        <w:t xml:space="preserve"> SR5</w:t>
+      </w:r>
+      <w:r>
+        <w:rPr>
+          <w:rtl w:val="0"/>
+        </w:rPr>
+        <w:t xml:space="preserve">2</w:t>
+      </w:r>
+      <w:r>
+        <w:rPr>
+          <w:rFonts w:ascii="Times New Roman" w:cs="Times New Roman" w:eastAsia="Times New Roman" w:hAnsi="Times New Roman"/>
+          <w:b w:val="0"/>
+          <w:i w:val="0"/>
+          <w:smallCaps w:val="0"/>
+          <w:strike w:val="0"/>
+          <w:color w:val="000000"/>
+          <w:sz w:val="20"/>
+          <w:szCs w:val="20"/>
+          <w:u w:val="none"/>
+          <w:shd w:fill="auto" w:val="clear"/>
+          <w:vertAlign w:val="baseline"/>
+          <w:rtl w:val="0"/>
+        </w:rPr>
+        <w:t xml:space="preserve"> The system must provide a user interface for operators to log in. Operators can search for a car by license plate, view the details/histories of the car and print  reports.  </w:t>
       </w:r>
     </w:p>
     <w:p>
@@ -8011,36 +8862,27 @@
         <w:spacing w:after="0" w:before="80" w:line="240" w:lineRule="auto"/>
         <w:ind w:left="1440" w:right="0" w:firstLine="0"/>
         <w:jc w:val="both"/>
-        <w:rPr>
-          <w:rFonts w:ascii="Times New Roman" w:cs="Times New Roman" w:eastAsia="Times New Roman" w:hAnsi="Times New Roman"/>
-          <w:b w:val="0"/>
-          <w:i w:val="0"/>
-          <w:smallCaps w:val="0"/>
-          <w:strike w:val="0"/>
-          <w:color w:val="000000"/>
-          <w:sz w:val="20"/>
-          <w:szCs w:val="20"/>
-          <w:u w:val="none"/>
-          <w:shd w:fill="auto" w:val="clear"/>
-          <w:vertAlign w:val="baseline"/>
-        </w:rPr>
-      </w:pPr>
-      <w:r>
-        <w:rPr>
-          <w:rFonts w:ascii="Times New Roman" w:cs="Times New Roman" w:eastAsia="Times New Roman" w:hAnsi="Times New Roman"/>
-          <w:b w:val="0"/>
-          <w:i w:val="0"/>
-          <w:smallCaps w:val="0"/>
-          <w:strike w:val="0"/>
-          <w:color w:val="000000"/>
-          <w:sz w:val="20"/>
-          <w:szCs w:val="20"/>
-          <w:u w:val="none"/>
-          <w:shd w:fill="auto" w:val="clear"/>
-          <w:vertAlign w:val="baseline"/>
-          <w:rtl w:val="0"/>
-        </w:rPr>
-        <w:t xml:space="preserve">3.1.3.2 SR31 Keep track of revenue and generate reports</w:t>
+        <w:rPr/>
+      </w:pPr>
+      <w:r>
+        <w:rPr>
+          <w:rtl w:val="0"/>
+        </w:rPr>
+        <w:t xml:space="preserve">3.2.4 SR53  Require a display in entrance to display # of spaces.</w:t>
+      </w:r>
+    </w:p>
+    <w:p>
+      <w:pPr>
+        <w:spacing w:before="80" w:lineRule="auto"/>
+        <w:ind w:left="1440" w:firstLine="0"/>
+        <w:jc w:val="both"/>
+        <w:rPr/>
+      </w:pPr>
+      <w:r>
+        <w:rPr>
+          <w:rtl w:val="0"/>
+        </w:rPr>
+        <w:t xml:space="preserve">3.2.5 SR54  Require a display at the entrance to display hourly rate and day rate.</w:t>
       </w:r>
     </w:p>
     <w:p>
@@ -8060,6 +8902,31 @@
         <w:spacing w:after="0" w:before="80" w:line="240" w:lineRule="auto"/>
         <w:ind w:left="1440" w:right="0" w:firstLine="0"/>
         <w:jc w:val="both"/>
+        <w:rPr/>
+      </w:pPr>
+      <w:r>
+        <w:rPr>
+          <w:rtl w:val="0"/>
+        </w:rPr>
+      </w:r>
+    </w:p>
+    <w:p>
+      <w:pPr>
+        <w:keepNext w:val="0"/>
+        <w:keepLines w:val="0"/>
+        <w:pageBreakBefore w:val="0"/>
+        <w:widowControl w:val="1"/>
+        <w:pBdr>
+          <w:top w:space="0" w:sz="0" w:val="nil"/>
+          <w:left w:space="0" w:sz="0" w:val="nil"/>
+          <w:bottom w:space="0" w:sz="0" w:val="nil"/>
+          <w:right w:space="0" w:sz="0" w:val="nil"/>
+          <w:between w:space="0" w:sz="0" w:val="nil"/>
+        </w:pBdr>
+        <w:shd w:fill="auto" w:val="clear"/>
+        <w:spacing w:after="0" w:before="80" w:line="240" w:lineRule="auto"/>
+        <w:ind w:left="0" w:right="0" w:firstLine="0"/>
+        <w:jc w:val="both"/>
         <w:rPr>
           <w:rFonts w:ascii="Times New Roman" w:cs="Times New Roman" w:eastAsia="Times New Roman" w:hAnsi="Times New Roman"/>
           <w:b w:val="0"/>
@@ -8076,22 +8943,27 @@
       </w:pPr>
       <w:r>
         <w:rPr>
-          <w:rFonts w:ascii="Times New Roman" w:cs="Times New Roman" w:eastAsia="Times New Roman" w:hAnsi="Times New Roman"/>
-          <w:b w:val="0"/>
-          <w:i w:val="0"/>
-          <w:smallCaps w:val="0"/>
-          <w:strike w:val="0"/>
-          <w:color w:val="000000"/>
-          <w:sz w:val="20"/>
-          <w:szCs w:val="20"/>
-          <w:u w:val="none"/>
-          <w:shd w:fill="auto" w:val="clear"/>
-          <w:vertAlign w:val="baseline"/>
-          <w:rtl w:val="0"/>
-        </w:rPr>
-        <w:t xml:space="preserve">3.1.3.3 SR32 Search for specific car by license plate. </w:t>
-      </w:r>
-    </w:p>
+          <w:rtl w:val="0"/>
+        </w:rPr>
+      </w:r>
+    </w:p>
+    <w:p>
+      <w:pPr>
+        <w:pStyle w:val="Heading2"/>
+        <w:ind w:left="0" w:firstLine="720"/>
+        <w:rPr/>
+      </w:pPr>
+      <w:bookmarkStart w:colFirst="0" w:colLast="0" w:name="_1rzv2r734ykr" w:id="18"/>
+      <w:bookmarkEnd w:id="18"/>
+      <w:r>
+        <w:rPr>
+          <w:rtl w:val="0"/>
+        </w:rPr>
+        <w:t xml:space="preserve">3.3 Internal Interface Requirements</w:t>
+      </w:r>
+    </w:p>
+    <w:bookmarkStart w:colFirst="0" w:colLast="0" w:name="e3zkmyuqqs0o" w:id="19"/>
+    <w:bookmarkEnd w:id="19"/>
     <w:p>
       <w:pPr>
         <w:keepNext w:val="0"/>
@@ -8109,6 +8981,9 @@
         <w:spacing w:after="0" w:before="80" w:line="240" w:lineRule="auto"/>
         <w:ind w:left="1440" w:right="0" w:firstLine="0"/>
         <w:jc w:val="both"/>
+        <w:rPr/>
+      </w:pPr>
+      <w:r>
         <w:rPr>
           <w:rFonts w:ascii="Times New Roman" w:cs="Times New Roman" w:eastAsia="Times New Roman" w:hAnsi="Times New Roman"/>
           <w:b w:val="0"/>
@@ -8121,553 +8996,42 @@
           <w:u w:val="none"/>
           <w:shd w:fill="auto" w:val="clear"/>
           <w:vertAlign w:val="baseline"/>
-        </w:rPr>
-      </w:pPr>
-      <w:r>
-        <w:rPr>
-          <w:rtl w:val="0"/>
-        </w:rPr>
-      </w:r>
-    </w:p>
-    <w:p>
-      <w:pPr>
-        <w:pStyle w:val="Heading3"/>
-        <w:numPr>
-          <w:ilvl w:val="2"/>
-          <w:numId w:val="2"/>
-        </w:numPr>
-        <w:ind w:left="2160" w:hanging="720"/>
-        <w:rPr>
-          <w:color w:val="000000"/>
-        </w:rPr>
-      </w:pPr>
-      <w:r>
-        <w:rPr>
-          <w:color w:val="000000"/>
-          <w:rtl w:val="0"/>
-        </w:rPr>
-        <w:t xml:space="preserve">Billing Module Requirements:</w:t>
-      </w:r>
-    </w:p>
-    <w:p>
-      <w:pPr>
-        <w:keepNext w:val="0"/>
-        <w:keepLines w:val="0"/>
-        <w:pageBreakBefore w:val="0"/>
-        <w:widowControl w:val="1"/>
-        <w:pBdr>
-          <w:top w:space="0" w:sz="0" w:val="nil"/>
-          <w:left w:space="0" w:sz="0" w:val="nil"/>
-          <w:bottom w:space="0" w:sz="0" w:val="nil"/>
-          <w:right w:space="0" w:sz="0" w:val="nil"/>
-          <w:between w:space="0" w:sz="0" w:val="nil"/>
-        </w:pBdr>
-        <w:shd w:fill="auto" w:val="clear"/>
-        <w:spacing w:after="0" w:before="80" w:line="259" w:lineRule="auto"/>
-        <w:ind w:left="1440" w:right="0" w:firstLine="0"/>
-        <w:jc w:val="both"/>
-        <w:rPr>
-          <w:rFonts w:ascii="Times New Roman" w:cs="Times New Roman" w:eastAsia="Times New Roman" w:hAnsi="Times New Roman"/>
-          <w:b w:val="0"/>
-          <w:i w:val="0"/>
-          <w:smallCaps w:val="0"/>
-          <w:strike w:val="0"/>
-          <w:color w:val="000000"/>
-          <w:sz w:val="20"/>
-          <w:szCs w:val="20"/>
-          <w:u w:val="none"/>
-          <w:shd w:fill="auto" w:val="clear"/>
-          <w:vertAlign w:val="baseline"/>
-        </w:rPr>
-      </w:pPr>
-      <w:r>
-        <w:rPr>
-          <w:rFonts w:ascii="Times New Roman" w:cs="Times New Roman" w:eastAsia="Times New Roman" w:hAnsi="Times New Roman"/>
-          <w:b w:val="0"/>
-          <w:i w:val="0"/>
-          <w:smallCaps w:val="0"/>
-          <w:strike w:val="0"/>
-          <w:color w:val="000000"/>
-          <w:sz w:val="20"/>
-          <w:szCs w:val="20"/>
-          <w:u w:val="none"/>
-          <w:shd w:fill="auto" w:val="clear"/>
-          <w:vertAlign w:val="baseline"/>
-          <w:rtl w:val="0"/>
-        </w:rPr>
-        <w:t xml:space="preserve">3.1.4.1 SR40 Calculate parking fee</w:t>
-      </w:r>
-    </w:p>
-    <w:p>
-      <w:pPr>
-        <w:keepNext w:val="0"/>
-        <w:keepLines w:val="0"/>
-        <w:pageBreakBefore w:val="0"/>
-        <w:widowControl w:val="1"/>
-        <w:pBdr>
-          <w:top w:space="0" w:sz="0" w:val="nil"/>
-          <w:left w:space="0" w:sz="0" w:val="nil"/>
-          <w:bottom w:space="0" w:sz="0" w:val="nil"/>
-          <w:right w:space="0" w:sz="0" w:val="nil"/>
-          <w:between w:space="0" w:sz="0" w:val="nil"/>
-        </w:pBdr>
-        <w:shd w:fill="auto" w:val="clear"/>
-        <w:spacing w:after="0" w:before="80" w:line="259" w:lineRule="auto"/>
-        <w:ind w:left="1440" w:right="0" w:firstLine="0"/>
-        <w:jc w:val="both"/>
-        <w:rPr>
-          <w:rFonts w:ascii="Times New Roman" w:cs="Times New Roman" w:eastAsia="Times New Roman" w:hAnsi="Times New Roman"/>
-          <w:b w:val="0"/>
-          <w:i w:val="0"/>
-          <w:smallCaps w:val="0"/>
-          <w:strike w:val="0"/>
-          <w:color w:val="000000"/>
-          <w:sz w:val="20"/>
-          <w:szCs w:val="20"/>
-          <w:u w:val="none"/>
-          <w:shd w:fill="auto" w:val="clear"/>
-          <w:vertAlign w:val="baseline"/>
-        </w:rPr>
-      </w:pPr>
-      <w:r>
-        <w:rPr>
-          <w:rFonts w:ascii="Times New Roman" w:cs="Times New Roman" w:eastAsia="Times New Roman" w:hAnsi="Times New Roman"/>
-          <w:b w:val="0"/>
-          <w:i w:val="0"/>
-          <w:smallCaps w:val="0"/>
-          <w:strike w:val="0"/>
-          <w:color w:val="000000"/>
-          <w:sz w:val="20"/>
-          <w:szCs w:val="20"/>
-          <w:u w:val="none"/>
-          <w:shd w:fill="auto" w:val="clear"/>
-          <w:vertAlign w:val="baseline"/>
-          <w:rtl w:val="0"/>
-        </w:rPr>
-        <w:t xml:space="preserve">3.1.4.2 SR41 Handle payment processing and provide billing options.</w:t>
-      </w:r>
-    </w:p>
-    <w:p>
-      <w:pPr>
-        <w:keepNext w:val="0"/>
-        <w:keepLines w:val="0"/>
-        <w:pageBreakBefore w:val="0"/>
-        <w:widowControl w:val="1"/>
-        <w:pBdr>
-          <w:top w:space="0" w:sz="0" w:val="nil"/>
-          <w:left w:space="0" w:sz="0" w:val="nil"/>
-          <w:bottom w:space="0" w:sz="0" w:val="nil"/>
-          <w:right w:space="0" w:sz="0" w:val="nil"/>
-          <w:between w:space="0" w:sz="0" w:val="nil"/>
-        </w:pBdr>
-        <w:shd w:fill="auto" w:val="clear"/>
-        <w:spacing w:after="0" w:before="80" w:line="240" w:lineRule="auto"/>
-        <w:ind w:left="1440" w:right="0" w:firstLine="0"/>
-        <w:jc w:val="both"/>
-        <w:rPr>
-          <w:rFonts w:ascii="Times New Roman" w:cs="Times New Roman" w:eastAsia="Times New Roman" w:hAnsi="Times New Roman"/>
-          <w:b w:val="0"/>
-          <w:i w:val="0"/>
-          <w:smallCaps w:val="0"/>
-          <w:strike w:val="0"/>
-          <w:color w:val="7030a0"/>
-          <w:sz w:val="20"/>
-          <w:szCs w:val="20"/>
-          <w:u w:val="none"/>
-          <w:shd w:fill="auto" w:val="clear"/>
-          <w:vertAlign w:val="baseline"/>
-        </w:rPr>
-      </w:pPr>
-      <w:r>
-        <w:rPr>
-          <w:rtl w:val="0"/>
-        </w:rPr>
-      </w:r>
-    </w:p>
-    <w:p>
-      <w:pPr>
-        <w:keepNext w:val="0"/>
-        <w:keepLines w:val="0"/>
-        <w:pageBreakBefore w:val="0"/>
-        <w:widowControl w:val="1"/>
-        <w:pBdr>
-          <w:top w:space="0" w:sz="0" w:val="nil"/>
-          <w:left w:space="0" w:sz="0" w:val="nil"/>
-          <w:bottom w:space="0" w:sz="0" w:val="nil"/>
-          <w:right w:space="0" w:sz="0" w:val="nil"/>
-          <w:between w:space="0" w:sz="0" w:val="nil"/>
-        </w:pBdr>
-        <w:shd w:fill="auto" w:val="clear"/>
-        <w:spacing w:after="0" w:before="80" w:line="240" w:lineRule="auto"/>
-        <w:ind w:left="1440" w:right="0" w:firstLine="0"/>
-        <w:jc w:val="both"/>
-        <w:rPr>
-          <w:rFonts w:ascii="Times New Roman" w:cs="Times New Roman" w:eastAsia="Times New Roman" w:hAnsi="Times New Roman"/>
-          <w:b w:val="0"/>
-          <w:i w:val="0"/>
-          <w:smallCaps w:val="0"/>
-          <w:strike w:val="0"/>
-          <w:color w:val="7030a0"/>
-          <w:sz w:val="20"/>
-          <w:szCs w:val="20"/>
-          <w:u w:val="none"/>
-          <w:shd w:fill="auto" w:val="clear"/>
-          <w:vertAlign w:val="baseline"/>
-        </w:rPr>
-      </w:pPr>
-      <w:r>
-        <w:rPr>
-          <w:rtl w:val="0"/>
-        </w:rPr>
-      </w:r>
-    </w:p>
-    <w:p>
-      <w:pPr>
-        <w:pStyle w:val="Heading2"/>
-        <w:ind w:left="0" w:firstLine="720"/>
+          <w:rtl w:val="0"/>
+        </w:rPr>
+        <w:t xml:space="preserve">3.3.1 SR60 The system must keep a record of reports generated by operators.</w:t>
+      </w:r>
+      <w:r>
+        <w:rPr>
+          <w:rtl w:val="0"/>
+        </w:rPr>
+      </w:r>
+    </w:p>
+    <w:bookmarkStart w:colFirst="0" w:colLast="0" w:name="kix.y1jhx34jwt8f" w:id="20"/>
+    <w:bookmarkEnd w:id="20"/>
+    <w:p>
+      <w:pPr>
+        <w:ind w:left="1440" w:firstLine="0"/>
         <w:rPr/>
       </w:pPr>
-      <w:bookmarkStart w:colFirst="0" w:colLast="0" w:name="_cx9isrr3r0zm" w:id="16"/>
-      <w:bookmarkEnd w:id="16"/>
-      <w:r>
-        <w:rPr>
-          <w:rtl w:val="0"/>
-        </w:rPr>
-        <w:t xml:space="preserve">3.2 External Interface Requirements</w:t>
-      </w:r>
-    </w:p>
-    <w:p>
-      <w:pPr>
-        <w:keepNext w:val="0"/>
-        <w:keepLines w:val="0"/>
-        <w:pageBreakBefore w:val="0"/>
-        <w:widowControl w:val="1"/>
-        <w:pBdr>
-          <w:top w:space="0" w:sz="0" w:val="nil"/>
-          <w:left w:space="0" w:sz="0" w:val="nil"/>
-          <w:bottom w:space="0" w:sz="0" w:val="nil"/>
-          <w:right w:space="0" w:sz="0" w:val="nil"/>
-          <w:between w:space="0" w:sz="0" w:val="nil"/>
-        </w:pBdr>
-        <w:shd w:fill="auto" w:val="clear"/>
-        <w:spacing w:after="0" w:before="80" w:line="259" w:lineRule="auto"/>
-        <w:ind w:left="1440" w:right="0" w:firstLine="0"/>
-        <w:jc w:val="both"/>
-        <w:rPr>
-          <w:rFonts w:ascii="Times New Roman" w:cs="Times New Roman" w:eastAsia="Times New Roman" w:hAnsi="Times New Roman"/>
-          <w:b w:val="0"/>
-          <w:i w:val="0"/>
-          <w:smallCaps w:val="0"/>
-          <w:strike w:val="0"/>
-          <w:color w:val="000000"/>
-          <w:sz w:val="20"/>
-          <w:szCs w:val="20"/>
-          <w:u w:val="none"/>
-          <w:shd w:fill="auto" w:val="clear"/>
-          <w:vertAlign w:val="baseline"/>
-        </w:rPr>
-      </w:pPr>
-      <w:r>
-        <w:rPr>
-          <w:rFonts w:ascii="Times New Roman" w:cs="Times New Roman" w:eastAsia="Times New Roman" w:hAnsi="Times New Roman"/>
-          <w:b w:val="0"/>
-          <w:i w:val="0"/>
-          <w:smallCaps w:val="0"/>
-          <w:strike w:val="0"/>
-          <w:color w:val="000000"/>
-          <w:sz w:val="20"/>
-          <w:szCs w:val="20"/>
-          <w:u w:val="none"/>
-          <w:shd w:fill="auto" w:val="clear"/>
-          <w:vertAlign w:val="baseline"/>
-          <w:rtl w:val="0"/>
-        </w:rPr>
-        <w:t xml:space="preserve">3.2.1 SR50 The system must provide a user interface for customers to view their duration of stay, total fee, and payment options.</w:t>
-      </w:r>
-      <w:bookmarkStart w:colFirst="0" w:colLast="0" w:name="22xyptid38mr" w:id="17"/>
-      <w:bookmarkEnd w:id="17"/>
-      <w:r>
-        <w:rPr>
-          <w:rtl w:val="0"/>
-        </w:rPr>
-      </w:r>
-    </w:p>
-    <w:p>
-      <w:pPr>
-        <w:keepNext w:val="0"/>
-        <w:keepLines w:val="0"/>
-        <w:pageBreakBefore w:val="0"/>
-        <w:widowControl w:val="1"/>
-        <w:pBdr>
-          <w:top w:space="0" w:sz="0" w:val="nil"/>
-          <w:left w:space="0" w:sz="0" w:val="nil"/>
-          <w:bottom w:space="0" w:sz="0" w:val="nil"/>
-          <w:right w:space="0" w:sz="0" w:val="nil"/>
-          <w:between w:space="0" w:sz="0" w:val="nil"/>
-        </w:pBdr>
-        <w:shd w:fill="auto" w:val="clear"/>
-        <w:spacing w:after="0" w:before="80" w:line="240" w:lineRule="auto"/>
-        <w:ind w:left="1440" w:right="0" w:firstLine="0"/>
-        <w:jc w:val="both"/>
-        <w:rPr>
-          <w:rFonts w:ascii="Times New Roman" w:cs="Times New Roman" w:eastAsia="Times New Roman" w:hAnsi="Times New Roman"/>
-          <w:b w:val="0"/>
-          <w:i w:val="0"/>
-          <w:smallCaps w:val="0"/>
-          <w:strike w:val="0"/>
-          <w:color w:val="000000"/>
-          <w:sz w:val="20"/>
-          <w:szCs w:val="20"/>
-          <w:u w:val="none"/>
-          <w:shd w:fill="auto" w:val="clear"/>
-          <w:vertAlign w:val="baseline"/>
-        </w:rPr>
-      </w:pPr>
-      <w:r>
-        <w:rPr>
-          <w:rFonts w:ascii="Times New Roman" w:cs="Times New Roman" w:eastAsia="Times New Roman" w:hAnsi="Times New Roman"/>
-          <w:b w:val="0"/>
-          <w:i w:val="0"/>
-          <w:smallCaps w:val="0"/>
-          <w:strike w:val="0"/>
-          <w:color w:val="000000"/>
-          <w:sz w:val="20"/>
-          <w:szCs w:val="20"/>
-          <w:u w:val="none"/>
-          <w:shd w:fill="auto" w:val="clear"/>
-          <w:vertAlign w:val="baseline"/>
-          <w:rtl w:val="0"/>
-        </w:rPr>
-        <w:t xml:space="preserve">3.2.2 SR51 The system must provide a user interface for operators to log in. Operators can search for a car by license plate, view the details/histories of the car and print  reports.  </w:t>
-      </w:r>
-    </w:p>
-    <w:p>
-      <w:pPr>
-        <w:keepNext w:val="0"/>
-        <w:keepLines w:val="0"/>
-        <w:pageBreakBefore w:val="0"/>
-        <w:widowControl w:val="1"/>
-        <w:pBdr>
-          <w:top w:space="0" w:sz="0" w:val="nil"/>
-          <w:left w:space="0" w:sz="0" w:val="nil"/>
-          <w:bottom w:space="0" w:sz="0" w:val="nil"/>
-          <w:right w:space="0" w:sz="0" w:val="nil"/>
-          <w:between w:space="0" w:sz="0" w:val="nil"/>
-        </w:pBdr>
-        <w:shd w:fill="auto" w:val="clear"/>
-        <w:spacing w:after="0" w:before="80" w:line="240" w:lineRule="auto"/>
-        <w:ind w:left="1440" w:right="0" w:firstLine="0"/>
-        <w:jc w:val="both"/>
-        <w:rPr>
-          <w:rFonts w:ascii="Times New Roman" w:cs="Times New Roman" w:eastAsia="Times New Roman" w:hAnsi="Times New Roman"/>
-          <w:b w:val="0"/>
-          <w:i w:val="0"/>
-          <w:smallCaps w:val="0"/>
-          <w:strike w:val="0"/>
-          <w:color w:val="000000"/>
-          <w:sz w:val="20"/>
-          <w:szCs w:val="20"/>
-          <w:u w:val="none"/>
-          <w:shd w:fill="auto" w:val="clear"/>
-          <w:vertAlign w:val="baseline"/>
-        </w:rPr>
-      </w:pPr>
-      <w:r>
-        <w:rPr>
-          <w:rtl w:val="0"/>
-        </w:rPr>
-      </w:r>
-    </w:p>
-    <w:p>
-      <w:pPr>
-        <w:keepNext w:val="0"/>
-        <w:keepLines w:val="0"/>
-        <w:pageBreakBefore w:val="0"/>
-        <w:widowControl w:val="1"/>
-        <w:pBdr>
-          <w:top w:space="0" w:sz="0" w:val="nil"/>
-          <w:left w:space="0" w:sz="0" w:val="nil"/>
-          <w:bottom w:space="0" w:sz="0" w:val="nil"/>
-          <w:right w:space="0" w:sz="0" w:val="nil"/>
-          <w:between w:space="0" w:sz="0" w:val="nil"/>
-        </w:pBdr>
-        <w:shd w:fill="auto" w:val="clear"/>
-        <w:spacing w:after="0" w:before="80" w:line="240" w:lineRule="auto"/>
-        <w:ind w:left="1440" w:right="0" w:firstLine="0"/>
-        <w:jc w:val="both"/>
-        <w:rPr>
-          <w:rFonts w:ascii="Times New Roman" w:cs="Times New Roman" w:eastAsia="Times New Roman" w:hAnsi="Times New Roman"/>
-          <w:b w:val="0"/>
-          <w:i w:val="0"/>
-          <w:smallCaps w:val="0"/>
-          <w:strike w:val="0"/>
-          <w:color w:val="000000"/>
-          <w:sz w:val="20"/>
-          <w:szCs w:val="20"/>
-          <w:u w:val="none"/>
-          <w:shd w:fill="auto" w:val="clear"/>
-          <w:vertAlign w:val="baseline"/>
-        </w:rPr>
-      </w:pPr>
-      <w:r>
-        <w:rPr>
-          <w:rtl w:val="0"/>
-        </w:rPr>
-      </w:r>
-    </w:p>
-    <w:p>
-      <w:pPr>
-        <w:keepNext w:val="0"/>
-        <w:keepLines w:val="0"/>
-        <w:pageBreakBefore w:val="0"/>
-        <w:widowControl w:val="1"/>
-        <w:pBdr>
-          <w:top w:space="0" w:sz="0" w:val="nil"/>
-          <w:left w:space="0" w:sz="0" w:val="nil"/>
-          <w:bottom w:space="0" w:sz="0" w:val="nil"/>
-          <w:right w:space="0" w:sz="0" w:val="nil"/>
-          <w:between w:space="0" w:sz="0" w:val="nil"/>
-        </w:pBdr>
-        <w:shd w:fill="auto" w:val="clear"/>
-        <w:spacing w:after="0" w:before="80" w:line="240" w:lineRule="auto"/>
-        <w:ind w:left="1440" w:right="0" w:firstLine="0"/>
-        <w:jc w:val="both"/>
-        <w:rPr>
-          <w:rFonts w:ascii="Times New Roman" w:cs="Times New Roman" w:eastAsia="Times New Roman" w:hAnsi="Times New Roman"/>
-          <w:b w:val="0"/>
-          <w:i w:val="0"/>
-          <w:smallCaps w:val="0"/>
-          <w:strike w:val="0"/>
-          <w:color w:val="000000"/>
-          <w:sz w:val="20"/>
-          <w:szCs w:val="20"/>
-          <w:u w:val="none"/>
-          <w:shd w:fill="auto" w:val="clear"/>
-          <w:vertAlign w:val="baseline"/>
-        </w:rPr>
-      </w:pPr>
-      <w:r>
-        <w:rPr>
-          <w:rtl w:val="0"/>
-        </w:rPr>
-      </w:r>
-    </w:p>
-    <w:p>
-      <w:pPr>
-        <w:keepNext w:val="0"/>
-        <w:keepLines w:val="0"/>
-        <w:pageBreakBefore w:val="0"/>
-        <w:widowControl w:val="1"/>
-        <w:pBdr>
-          <w:top w:space="0" w:sz="0" w:val="nil"/>
-          <w:left w:space="0" w:sz="0" w:val="nil"/>
-          <w:bottom w:space="0" w:sz="0" w:val="nil"/>
-          <w:right w:space="0" w:sz="0" w:val="nil"/>
-          <w:between w:space="0" w:sz="0" w:val="nil"/>
-        </w:pBdr>
-        <w:shd w:fill="auto" w:val="clear"/>
-        <w:spacing w:after="0" w:before="80" w:line="240" w:lineRule="auto"/>
-        <w:ind w:left="1440" w:right="0" w:firstLine="0"/>
-        <w:jc w:val="both"/>
-        <w:rPr>
-          <w:rFonts w:ascii="Times New Roman" w:cs="Times New Roman" w:eastAsia="Times New Roman" w:hAnsi="Times New Roman"/>
-          <w:b w:val="0"/>
-          <w:i w:val="0"/>
-          <w:smallCaps w:val="0"/>
-          <w:strike w:val="0"/>
-          <w:color w:val="000000"/>
-          <w:sz w:val="20"/>
-          <w:szCs w:val="20"/>
-          <w:u w:val="none"/>
-          <w:shd w:fill="auto" w:val="clear"/>
-          <w:vertAlign w:val="baseline"/>
-        </w:rPr>
-      </w:pPr>
-      <w:r>
-        <w:rPr>
-          <w:rtl w:val="0"/>
-        </w:rPr>
-      </w:r>
-    </w:p>
-    <w:p>
-      <w:pPr>
-        <w:pStyle w:val="Heading2"/>
-        <w:ind w:left="0" w:firstLine="720"/>
+      <w:r>
+        <w:rPr>
+          <w:rtl w:val="0"/>
+        </w:rPr>
+        <w:t xml:space="preserve">3.3.2 SR61 Upon entry/exit, must update occupancy count.</w:t>
+      </w:r>
+    </w:p>
+    <w:bookmarkStart w:colFirst="0" w:colLast="0" w:name="kix.odcx8fd1hdjn" w:id="21"/>
+    <w:bookmarkEnd w:id="21"/>
+    <w:p>
+      <w:pPr>
+        <w:ind w:left="1440" w:firstLine="0"/>
         <w:rPr/>
       </w:pPr>
-      <w:bookmarkStart w:colFirst="0" w:colLast="0" w:name="_1rzv2r734ykr" w:id="18"/>
-      <w:bookmarkEnd w:id="18"/>
-      <w:r>
-        <w:rPr>
-          <w:rtl w:val="0"/>
-        </w:rPr>
-        <w:t xml:space="preserve">3.3 Internal Interface Requirements</w:t>
-      </w:r>
-    </w:p>
-    <w:bookmarkStart w:colFirst="0" w:colLast="0" w:name="e3zkmyuqqs0o" w:id="19"/>
-    <w:bookmarkEnd w:id="19"/>
-    <w:p>
-      <w:pPr>
-        <w:keepNext w:val="0"/>
-        <w:keepLines w:val="0"/>
-        <w:pageBreakBefore w:val="0"/>
-        <w:widowControl w:val="1"/>
-        <w:pBdr>
-          <w:top w:space="0" w:sz="0" w:val="nil"/>
-          <w:left w:space="0" w:sz="0" w:val="nil"/>
-          <w:bottom w:space="0" w:sz="0" w:val="nil"/>
-          <w:right w:space="0" w:sz="0" w:val="nil"/>
-          <w:between w:space="0" w:sz="0" w:val="nil"/>
-        </w:pBdr>
-        <w:shd w:fill="auto" w:val="clear"/>
-        <w:spacing w:after="0" w:before="80" w:line="240" w:lineRule="auto"/>
-        <w:ind w:left="1440" w:right="0" w:firstLine="0"/>
-        <w:jc w:val="both"/>
-        <w:rPr>
-          <w:rFonts w:ascii="Times New Roman" w:cs="Times New Roman" w:eastAsia="Times New Roman" w:hAnsi="Times New Roman"/>
-          <w:b w:val="0"/>
-          <w:i w:val="0"/>
-          <w:smallCaps w:val="0"/>
-          <w:strike w:val="0"/>
-          <w:color w:val="000000"/>
-          <w:sz w:val="20"/>
-          <w:szCs w:val="20"/>
-          <w:u w:val="none"/>
-          <w:shd w:fill="auto" w:val="clear"/>
-          <w:vertAlign w:val="baseline"/>
-        </w:rPr>
-      </w:pPr>
-      <w:r>
-        <w:rPr>
-          <w:rFonts w:ascii="Times New Roman" w:cs="Times New Roman" w:eastAsia="Times New Roman" w:hAnsi="Times New Roman"/>
-          <w:b w:val="0"/>
-          <w:i w:val="0"/>
-          <w:smallCaps w:val="0"/>
-          <w:strike w:val="0"/>
-          <w:color w:val="000000"/>
-          <w:sz w:val="20"/>
-          <w:szCs w:val="20"/>
-          <w:u w:val="none"/>
-          <w:shd w:fill="auto" w:val="clear"/>
-          <w:vertAlign w:val="baseline"/>
-          <w:rtl w:val="0"/>
-        </w:rPr>
-        <w:t xml:space="preserve">3.3.1 SR60 The system must keep a record of reports generated by operators.</w:t>
-      </w:r>
-    </w:p>
-    <w:p>
-      <w:pPr>
-        <w:ind w:left="1440" w:firstLine="0"/>
-        <w:rPr>
-          <w:color w:val="7030a0"/>
-        </w:rPr>
-      </w:pPr>
-      <w:r>
-        <w:rPr>
-          <w:color w:val="7030a0"/>
-          <w:rtl w:val="0"/>
-        </w:rPr>
-        <w:t xml:space="preserve"> </w:t>
+      <w:r>
+        <w:rPr>
+          <w:rtl w:val="0"/>
+        </w:rPr>
+        <w:t xml:space="preserve">3.3.3 SR62 The billing module must communicate payment status (success/failure) to the user interface.</w:t>
       </w:r>
     </w:p>
     <w:p>
@@ -8680,8 +9044,8 @@
         <w:ind w:left="720" w:hanging="720"/>
         <w:rPr/>
       </w:pPr>
-      <w:bookmarkStart w:colFirst="0" w:colLast="0" w:name="_nf2ra0mnnvcp" w:id="20"/>
-      <w:bookmarkEnd w:id="20"/>
+      <w:bookmarkStart w:colFirst="0" w:colLast="0" w:name="_nf2ra0mnnvcp" w:id="22"/>
+      <w:bookmarkEnd w:id="22"/>
       <w:r>
         <w:rPr>
           <w:rtl w:val="0"/>
@@ -8704,8 +9068,8 @@
         <w:t xml:space="preserve">Security and Privacy Requirements</w:t>
       </w:r>
     </w:p>
-    <w:bookmarkStart w:colFirst="0" w:colLast="0" w:name="lfmt6vt55zs7" w:id="21"/>
-    <w:bookmarkEnd w:id="21"/>
+    <w:bookmarkStart w:colFirst="0" w:colLast="0" w:name="lfmt6vt55zs7" w:id="23"/>
+    <w:bookmarkEnd w:id="23"/>
     <w:p>
       <w:pPr>
         <w:ind w:left="720" w:firstLine="720"/>
@@ -8730,7 +9094,53 @@
         <w:rPr>
           <w:rtl w:val="0"/>
         </w:rPr>
-        <w:t xml:space="preserve">4.1.1 SR71 System must process credit/debit card payments securely.</w:t>
+        <w:t xml:space="preserve">4.1.2 SR71 System must process credit/debit card payments securely.</w:t>
+      </w:r>
+    </w:p>
+    <w:p>
+      <w:pPr>
+        <w:ind w:left="720" w:firstLine="720"/>
+        <w:rPr/>
+      </w:pPr>
+      <w:r>
+        <w:rPr>
+          <w:rtl w:val="0"/>
+        </w:rPr>
+        <w:t xml:space="preserve">4.1.3 SR72 Gate opens upon successful payment.</w:t>
+      </w:r>
+    </w:p>
+    <w:p>
+      <w:pPr>
+        <w:ind w:left="720" w:firstLine="720"/>
+        <w:rPr/>
+      </w:pPr>
+      <w:r>
+        <w:rPr>
+          <w:rtl w:val="0"/>
+        </w:rPr>
+        <w:t xml:space="preserve">4.1.4 SR73 Gate closes when the sensor does not detect a car under the gate.</w:t>
+      </w:r>
+    </w:p>
+    <w:p>
+      <w:pPr>
+        <w:ind w:left="720" w:firstLine="720"/>
+        <w:rPr/>
+      </w:pPr>
+      <w:r>
+        <w:rPr>
+          <w:rtl w:val="0"/>
+        </w:rPr>
+      </w:r>
+    </w:p>
+    <w:p>
+      <w:pPr>
+        <w:ind w:left="720" w:firstLine="720"/>
+        <w:rPr/>
+      </w:pPr>
+      <w:r>
+        <w:rPr>
+          <w:rtl w:val="0"/>
+        </w:rPr>
       </w:r>
     </w:p>
     <w:p>
@@ -8739,8 +9149,8 @@
         <w:ind w:left="720" w:firstLine="720"/>
         <w:rPr/>
       </w:pPr>
-      <w:bookmarkStart w:colFirst="0" w:colLast="0" w:name="_jcoqgmc0jrsb" w:id="22"/>
-      <w:bookmarkEnd w:id="22"/>
+      <w:bookmarkStart w:colFirst="0" w:colLast="0" w:name="_jcoqgmc0jrsb" w:id="24"/>
+      <w:bookmarkEnd w:id="24"/>
       <w:r>
         <w:rPr>
           <w:rtl w:val="0"/>
@@ -8750,8 +9160,8 @@
         <w:t xml:space="preserve">Environmental Requirements</w:t>
       </w:r>
     </w:p>
-    <w:bookmarkStart w:colFirst="0" w:colLast="0" w:name="gzbsolxe5i4u" w:id="23"/>
-    <w:bookmarkEnd w:id="23"/>
+    <w:bookmarkStart w:colFirst="0" w:colLast="0" w:name="gzbsolxe5i4u" w:id="25"/>
+    <w:bookmarkEnd w:id="25"/>
     <w:p>
       <w:pPr>
         <w:ind w:left="1440" w:firstLine="0"/>
@@ -8781,6 +9191,30 @@
     <w:p>
       <w:pPr>
         <w:ind w:left="1440" w:firstLine="0"/>
+        <w:rPr/>
+      </w:pPr>
+      <w:r>
+        <w:rPr>
+          <w:rtl w:val="0"/>
+        </w:rPr>
+        <w:t xml:space="preserve">4.2.2 SR81 Requires a license plate reader</w:t>
+      </w:r>
+    </w:p>
+    <w:p>
+      <w:pPr>
+        <w:ind w:left="1440" w:firstLine="0"/>
+        <w:rPr/>
+      </w:pPr>
+      <w:r>
+        <w:rPr>
+          <w:rtl w:val="0"/>
+        </w:rPr>
+        <w:t xml:space="preserve">4.2.3 SR82 Require one-way tire spike in entrance</w:t>
+      </w:r>
+    </w:p>
+    <w:p>
+      <w:pPr>
+        <w:ind w:left="1440" w:firstLine="0"/>
         <w:rPr>
           <w:color w:val="000000"/>
         </w:rPr>
@@ -8789,23 +9223,16 @@
         <w:rPr>
           <w:rtl w:val="0"/>
         </w:rPr>
-      </w:r>
-    </w:p>
-    <w:p>
-      <w:pPr>
-        <w:ind w:left="1440" w:firstLine="0"/>
-        <w:rPr>
-          <w:color w:val="000000"/>
-        </w:rPr>
-      </w:pPr>
-      <w:r>
-        <w:rPr>
-          <w:rtl w:val="0"/>
-        </w:rPr>
-      </w:r>
-    </w:p>
-    <w:bookmarkStart w:colFirst="0" w:colLast="0" w:name="fhger43aoshh" w:id="24"/>
-    <w:bookmarkEnd w:id="24"/>
+        <w:t xml:space="preserve">4.2.4 SR83 Physical sign in front displaying the rates.</w:t>
+      </w:r>
+      <w:r>
+        <w:rPr>
+          <w:rtl w:val="0"/>
+        </w:rPr>
+      </w:r>
+    </w:p>
+    <w:bookmarkStart w:colFirst="0" w:colLast="0" w:name="fhger43aoshh" w:id="26"/>
+    <w:bookmarkEnd w:id="26"/>
     <w:p>
       <w:pPr>
         <w:ind w:left="1440" w:firstLine="0"/>
@@ -8848,40 +9275,6 @@
           <w:rtl w:val="0"/>
         </w:rPr>
         <w:t xml:space="preserve">Performance Requirements</w:t>
-      </w:r>
-    </w:p>
-    <w:p>
-      <w:pPr>
-        <w:spacing w:after="0" w:before="0" w:line="259" w:lineRule="auto"/>
-        <w:ind w:left="1440" w:right="0" w:firstLine="0"/>
-        <w:jc w:val="left"/>
-        <w:rPr>
-          <w:color w:val="000000"/>
-        </w:rPr>
-      </w:pPr>
-      <w:r>
-        <w:rPr>
-          <w:color w:val="000000"/>
-          <w:rtl w:val="0"/>
-        </w:rPr>
-        <w:t xml:space="preserve">4.3.1 SR90 Responsive and user-friendly interface</w:t>
-      </w:r>
-    </w:p>
-    <w:p>
-      <w:pPr>
-        <w:spacing w:after="0" w:before="0" w:line="259" w:lineRule="auto"/>
-        <w:ind w:left="1440" w:right="0" w:firstLine="0"/>
-        <w:jc w:val="left"/>
-        <w:rPr>
-          <w:color w:val="000000"/>
-        </w:rPr>
-      </w:pPr>
-      <w:r>
-        <w:rPr>
-          <w:color w:val="000000"/>
-          <w:rtl w:val="0"/>
-        </w:rPr>
-        <w:t xml:space="preserve">4.3.2 SR91 Time calculation should be accurate to the minutes to ensure accurate fee calculation, fee should be rounded to 2 decimals. </w:t>
       </w:r>
     </w:p>
     <w:p>
@@ -8896,26 +9289,26 @@
           <w:color w:val="000000"/>
           <w:rtl w:val="0"/>
         </w:rPr>
-        <w:t xml:space="preserve">4.3.3 SR92 </w:t>
-      </w:r>
-      <w:r>
-        <w:rPr>
-          <w:rtl w:val="0"/>
-        </w:rPr>
-        <w:t xml:space="preserve">Being able to store the information of 17,000</w:t>
+        <w:t xml:space="preserve">4.3.1 SR90 </w:t>
+      </w:r>
+      <w:r>
+        <w:rPr>
+          <w:rtl w:val="0"/>
+        </w:rPr>
+        <w:t xml:space="preserve">P</w:t>
       </w:r>
       <w:r>
         <w:rPr>
           <w:color w:val="000000"/>
           <w:rtl w:val="0"/>
         </w:rPr>
-        <w:t xml:space="preserve"> cars </w:t>
-      </w:r>
-      <w:r>
-        <w:rPr>
-          <w:rtl w:val="0"/>
-        </w:rPr>
-        <w:t xml:space="preserve">in less than 20 minutes.</w:t>
+        <w:t xml:space="preserve">rocesses user </w:t>
+      </w:r>
+      <w:r>
+        <w:rPr>
+          <w:rtl w:val="0"/>
+        </w:rPr>
+        <w:t xml:space="preserve">credit card under 30 seconds.</w:t>
       </w:r>
     </w:p>
     <w:p>
@@ -8929,7 +9322,124 @@
         <w:rPr>
           <w:rtl w:val="0"/>
         </w:rPr>
-        <w:t xml:space="preserve">4.3.4 SR93 Being able to store records (# of cars, average stay, etc.) up to 30 days and generate reports from such records</w:t>
+        <w:t xml:space="preserve">4.3.2 SR91 Display “Thank You” after fee paid</w:t>
+      </w:r>
+    </w:p>
+    <w:p>
+      <w:pPr>
+        <w:spacing w:after="0" w:before="0" w:line="259" w:lineRule="auto"/>
+        <w:ind w:left="1440" w:right="0" w:firstLine="0"/>
+        <w:jc w:val="left"/>
+        <w:rPr>
+          <w:color w:val="000000"/>
+        </w:rPr>
+      </w:pPr>
+      <w:r>
+        <w:rPr>
+          <w:color w:val="000000"/>
+          <w:rtl w:val="0"/>
+        </w:rPr>
+        <w:t xml:space="preserve">4.3.</w:t>
+      </w:r>
+      <w:r>
+        <w:rPr>
+          <w:rtl w:val="0"/>
+        </w:rPr>
+        <w:t xml:space="preserve">3</w:t>
+      </w:r>
+      <w:r>
+        <w:rPr>
+          <w:color w:val="000000"/>
+          <w:rtl w:val="0"/>
+        </w:rPr>
+        <w:t xml:space="preserve"> SR9</w:t>
+      </w:r>
+      <w:r>
+        <w:rPr>
+          <w:rtl w:val="0"/>
+        </w:rPr>
+        <w:t xml:space="preserve">2</w:t>
+      </w:r>
+      <w:r>
+        <w:rPr>
+          <w:color w:val="000000"/>
+          <w:rtl w:val="0"/>
+        </w:rPr>
+        <w:t xml:space="preserve"> Time calculation should be accurate to the minutes to ensure accurate fee calculation, fee should be rounded to 2 decimals. </w:t>
+      </w:r>
+    </w:p>
+    <w:p>
+      <w:pPr>
+        <w:spacing w:after="0" w:before="0" w:line="259" w:lineRule="auto"/>
+        <w:ind w:left="1440" w:right="0" w:firstLine="0"/>
+        <w:jc w:val="left"/>
+        <w:rPr/>
+      </w:pPr>
+      <w:r>
+        <w:rPr>
+          <w:color w:val="000000"/>
+          <w:rtl w:val="0"/>
+        </w:rPr>
+        <w:t xml:space="preserve">4.3.</w:t>
+      </w:r>
+      <w:r>
+        <w:rPr>
+          <w:rtl w:val="0"/>
+        </w:rPr>
+        <w:t xml:space="preserve">4</w:t>
+      </w:r>
+      <w:r>
+        <w:rPr>
+          <w:color w:val="000000"/>
+          <w:rtl w:val="0"/>
+        </w:rPr>
+        <w:t xml:space="preserve"> SR9</w:t>
+      </w:r>
+      <w:r>
+        <w:rPr>
+          <w:rtl w:val="0"/>
+        </w:rPr>
+        <w:t xml:space="preserve">3</w:t>
+      </w:r>
+      <w:r>
+        <w:rPr>
+          <w:color w:val="000000"/>
+          <w:rtl w:val="0"/>
+        </w:rPr>
+        <w:t xml:space="preserve"> </w:t>
+      </w:r>
+      <w:r>
+        <w:rPr>
+          <w:rtl w:val="0"/>
+        </w:rPr>
+        <w:t xml:space="preserve">Being able to store the information of 17,000</w:t>
+      </w:r>
+      <w:r>
+        <w:rPr>
+          <w:color w:val="000000"/>
+          <w:rtl w:val="0"/>
+        </w:rPr>
+        <w:t xml:space="preserve"> cars </w:t>
+      </w:r>
+      <w:r>
+        <w:rPr>
+          <w:rtl w:val="0"/>
+        </w:rPr>
+        <w:t xml:space="preserve">in less than 20 minutes.</w:t>
+      </w:r>
+    </w:p>
+    <w:p>
+      <w:pPr>
+        <w:spacing w:after="0" w:before="0" w:line="259" w:lineRule="auto"/>
+        <w:ind w:left="1440" w:right="0" w:firstLine="0"/>
+        <w:jc w:val="left"/>
+        <w:rPr/>
+      </w:pPr>
+      <w:r>
+        <w:rPr>
+          <w:rtl w:val="0"/>
+        </w:rPr>
+        <w:t xml:space="preserve">4.3.5 SR94 Being able to store records (# of cars, average stay, etc.) up to 30 days and generate reports from such records</w:t>
       </w:r>
       <w:r>
         <w:rPr>
@@ -8986,6 +9496,20 @@
           <w:pgMar w:bottom="1800" w:top="1440" w:left="1800" w:right="1800" w:header="720" w:footer="1080"/>
         </w:sectPr>
       </w:pPr>
+      <w:r>
+        <w:rPr>
+          <w:rtl w:val="0"/>
+        </w:rPr>
+      </w:r>
+    </w:p>
+    <w:p>
+      <w:pPr>
+        <w:spacing w:after="300" w:before="300" w:lineRule="auto"/>
+        <w:rPr/>
+      </w:pPr>
+      <w:r>
+        <w:br w:type="page"/>
+      </w:r>
       <w:r>
         <w:rPr>
           <w:rtl w:val="0"/>
@@ -9024,6 +9548,7 @@
         <w:rPr>
           <w:rtl w:val="0"/>
         </w:rPr>
+        <w:t xml:space="preserve">Classes: </w:t>
       </w:r>
     </w:p>
     <w:p>
@@ -9040,6 +9565,16 @@
       <w:pPr>
         <w:rPr/>
       </w:pPr>
+      <w:hyperlink r:id="rId15">
+        <w:r>
+          <w:rPr>
+            <w:color w:val="1155cc"/>
+            <w:u w:val="single"/>
+            <w:rtl w:val="0"/>
+          </w:rPr>
+          <w:t xml:space="preserve">https://lucid.app/lucidchart/fd651a86-c4c3-4987-93ac-201cfa4bfb5b/edit?invitationId=inv_59cbd022-ab12-4927-bc55-1268e598f142</w:t>
+        </w:r>
+      </w:hyperlink>
       <w:r>
         <w:rPr>
           <w:rtl w:val="0"/>
@@ -9062,30 +9597,16 @@
       </w:pPr>
       <w:r>
         <w:rPr>
-          <w:rtl w:val="0"/>
-        </w:rPr>
-        <w:t xml:space="preserve">Classes: </w:t>
-      </w:r>
-    </w:p>
-    <w:p>
-      <w:pPr>
-        <w:rPr/>
-      </w:pPr>
-      <w:r>
-        <w:rPr>
-          <w:rtl w:val="0"/>
-        </w:rPr>
-      </w:r>
-    </w:p>
-    <w:p>
-      <w:pPr>
-        <w:rPr/>
-      </w:pPr>
-      <w:r>
-        <w:rPr>
-          <w:rtl w:val="0"/>
-        </w:rPr>
-        <w:t xml:space="preserve">Garage:</w:t>
+          <w:b w:val="1"/>
+          <w:rtl w:val="0"/>
+        </w:rPr>
+        <w:t xml:space="preserve">Garage</w:t>
+      </w:r>
+      <w:r>
+        <w:rPr>
+          <w:rtl w:val="0"/>
+        </w:rPr>
+        <w:t xml:space="preserve">:</w:t>
       </w:r>
     </w:p>
     <w:p>
@@ -9212,9 +9733,16 @@
       </w:pPr>
       <w:r>
         <w:rPr>
-          <w:rtl w:val="0"/>
-        </w:rPr>
-        <w:t xml:space="preserve">Car:</w:t>
+          <w:b w:val="1"/>
+          <w:rtl w:val="0"/>
+        </w:rPr>
+        <w:t xml:space="preserve">Car</w:t>
+      </w:r>
+      <w:r>
+        <w:rPr>
+          <w:rtl w:val="0"/>
+        </w:rPr>
+        <w:t xml:space="preserve">:</w:t>
       </w:r>
     </w:p>
     <w:p>
@@ -9266,9 +9794,16 @@
       </w:pPr>
       <w:r>
         <w:rPr>
-          <w:rtl w:val="0"/>
-        </w:rPr>
-        <w:t xml:space="preserve">Ticket(entry/exit time, fee )</w:t>
+          <w:b w:val="1"/>
+          <w:rtl w:val="0"/>
+        </w:rPr>
+        <w:t xml:space="preserve">Ticket</w:t>
+      </w:r>
+      <w:r>
+        <w:rPr>
+          <w:rtl w:val="0"/>
+        </w:rPr>
+        <w:t xml:space="preserve">(entry/exit time, fee )</w:t>
       </w:r>
     </w:p>
     <w:p>
@@ -9328,7 +9863,17 @@
         <w:rPr>
           <w:rtl w:val="0"/>
         </w:rPr>
-        <w:t xml:space="preserve">Attributes:</w:t>
+      </w:r>
+    </w:p>
+    <w:p>
+      <w:pPr>
+        <w:rPr/>
+      </w:pPr>
+      <w:r>
+        <w:rPr>
+          <w:rtl w:val="0"/>
+        </w:rPr>
+        <w:t xml:space="preserve">Attributes: User C</w:t>
       </w:r>
     </w:p>
     <w:p>
@@ -9462,7 +10007,7 @@
         <w:rPr>
           <w:rtl w:val="0"/>
         </w:rPr>
-        <w:t xml:space="preserve">Averv  age rate of stay</w:t>
+        <w:t xml:space="preserve">Average rate of stay</w:t>
         <w:tab/>
       </w:r>
     </w:p>

</xml_diff>

<commit_message>
edit and new sequence diagram
</commit_message>
<xml_diff>
--- a/CS401 Project SRS.docx
+++ b/CS401 Project SRS.docx
@@ -1809,6 +1809,13 @@
             </w:pPr>
             <w:r>
               <w:rPr>
+                <w:u w:val="single"/>
+                <w:rtl w:val="0"/>
+              </w:rPr>
+              <w:t xml:space="preserve">9/27/2025</w:t>
+            </w:r>
+            <w:r>
+              <w:rPr>
                 <w:rtl w:val="0"/>
               </w:rPr>
             </w:r>
@@ -1858,6 +1865,12 @@
               <w:rPr>
                 <w:rtl w:val="0"/>
               </w:rPr>
+              <w:t xml:space="preserve">1.6</w:t>
+            </w:r>
+            <w:r>
+              <w:rPr>
+                <w:rtl w:val="0"/>
+              </w:rPr>
             </w:r>
           </w:p>
         </w:tc>
@@ -1901,6 +1914,12 @@
                 <w:vertAlign w:val="baseline"/>
               </w:rPr>
             </w:pPr>
+            <w:r>
+              <w:rPr>
+                <w:rtl w:val="0"/>
+              </w:rPr>
+              <w:t xml:space="preserve">1.5hr Meeting finishing up everything. Started slide for presentation</w:t>
+            </w:r>
             <w:r>
               <w:rPr>
                 <w:rtl w:val="0"/>
@@ -1949,6 +1968,12 @@
                 <w:vertAlign w:val="baseline"/>
               </w:rPr>
             </w:pPr>
+            <w:r>
+              <w:rPr>
+                <w:rtl w:val="0"/>
+              </w:rPr>
+              <w:t xml:space="preserve">everyone</w:t>
+            </w:r>
             <w:r>
               <w:rPr>
                 <w:rtl w:val="0"/>
@@ -4183,7 +4208,7 @@
     </w:p>
     <w:sdt>
       <w:sdtPr>
-        <w:id w:val="1532246737"/>
+        <w:id w:val="-1847268676"/>
         <w:docPartObj>
           <w:docPartGallery w:val="Table of Contents"/>
           <w:docPartUnique w:val="1"/>
@@ -7352,7 +7377,7 @@
         <w:rPr>
           <w:rtl w:val="0"/>
         </w:rPr>
-        <w:t xml:space="preserve">“Banking/Payment Processor”</w:t>
+        <w:t xml:space="preserve">Banking/Payment Processor</w:t>
       </w:r>
     </w:p>
     <w:p>
@@ -7483,6 +7508,32 @@
           <w:rtl w:val="0"/>
         </w:rPr>
         <w:t xml:space="preserve">The PGM system will use an assumed license plate reader API to read the license plate of vehicles (won’t be implemented in this project) </w:t>
+      </w:r>
+    </w:p>
+    <w:p>
+      <w:pPr>
+        <w:keepNext w:val="0"/>
+        <w:keepLines w:val="0"/>
+        <w:pageBreakBefore w:val="0"/>
+        <w:widowControl w:val="1"/>
+        <w:pBdr>
+          <w:top w:space="0" w:sz="0" w:val="nil"/>
+          <w:left w:space="0" w:sz="0" w:val="nil"/>
+          <w:bottom w:space="0" w:sz="0" w:val="nil"/>
+          <w:right w:space="0" w:sz="0" w:val="nil"/>
+          <w:between w:space="0" w:sz="0" w:val="nil"/>
+        </w:pBdr>
+        <w:shd w:fill="auto" w:val="clear"/>
+        <w:spacing w:after="0" w:before="80" w:line="240" w:lineRule="auto"/>
+        <w:ind w:left="1440" w:right="0" w:firstLine="0"/>
+        <w:jc w:val="both"/>
+        <w:rPr/>
+      </w:pPr>
+      <w:r>
+        <w:rPr>
+          <w:rtl w:val="0"/>
+        </w:rPr>
+        <w:t xml:space="preserve">The garage will be open 24/7</w:t>
       </w:r>
     </w:p>
     <w:p>

</xml_diff>

<commit_message>
added meeting mins and slides
</commit_message>
<xml_diff>
--- a/CS401 Project SRS.docx
+++ b/CS401 Project SRS.docx
@@ -762,7 +762,7 @@
                 <w:u w:val="single"/>
                 <w:rtl w:val="0"/>
               </w:rPr>
-              <w:t xml:space="preserve">9/18/2025</w:t>
+              <w:t xml:space="preserve">9/24/2025</w:t>
             </w:r>
             <w:r>
               <w:rPr>
@@ -866,10 +866,9 @@
             </w:pPr>
             <w:r>
               <w:rPr>
-                <w:rFonts w:ascii="Courier New" w:cs="Courier New" w:eastAsia="Courier New" w:hAnsi="Courier New"/>
                 <w:rtl w:val="0"/>
               </w:rPr>
-              <w:t xml:space="preserve">50 Minutes looking over our SRS document and filling out parts of all sections</w:t>
+              <w:t xml:space="preserve">Filled in requirements</w:t>
             </w:r>
             <w:r>
               <w:rPr>
@@ -906,12 +905,6 @@
                 <w:vertAlign w:val="baseline"/>
               </w:rPr>
             </w:pPr>
-            <w:r>
-              <w:rPr>
-                <w:rtl w:val="0"/>
-              </w:rPr>
-              <w:t xml:space="preserve">everyone</w:t>
-            </w:r>
             <w:r>
               <w:rPr>
                 <w:rtl w:val="0"/>
@@ -970,7 +963,7 @@
                 <w:u w:val="single"/>
                 <w:rtl w:val="0"/>
               </w:rPr>
-              <w:t xml:space="preserve">9/22/2025</w:t>
+              <w:t xml:space="preserve">9/28/2025</w:t>
             </w:r>
             <w:r>
               <w:rPr>
@@ -1023,7 +1016,7 @@
               <w:rPr>
                 <w:rtl w:val="0"/>
               </w:rPr>
-              <w:t xml:space="preserve">1.2</w:t>
+              <w:t xml:space="preserve">2.0</w:t>
             </w:r>
             <w:r>
               <w:rPr>
@@ -1074,10 +1067,9 @@
             </w:pPr>
             <w:r>
               <w:rPr>
-                <w:rFonts w:ascii="Courier New" w:cs="Courier New" w:eastAsia="Courier New" w:hAnsi="Courier New"/>
                 <w:rtl w:val="0"/>
               </w:rPr>
-              <w:t xml:space="preserve">meeting for 40 minutes, discussed roles implementation for completion of several components of the srs, brainstormed system design of the system, modified srs and discussed classes. Assign tasks.</w:t>
+              <w:t xml:space="preserve">Finished everything</w:t>
             </w:r>
             <w:r>
               <w:rPr>
@@ -1114,12 +1106,6 @@
                 <w:vertAlign w:val="baseline"/>
               </w:rPr>
             </w:pPr>
-            <w:r>
-              <w:rPr>
-                <w:rtl w:val="0"/>
-              </w:rPr>
-              <w:t xml:space="preserve">everyone</w:t>
-            </w:r>
             <w:r>
               <w:rPr>
                 <w:rtl w:val="0"/>
@@ -1175,13 +1161,6 @@
             </w:pPr>
             <w:r>
               <w:rPr>
-                <w:u w:val="single"/>
-                <w:rtl w:val="0"/>
-              </w:rPr>
-              <w:t xml:space="preserve">9/24/25</w:t>
-            </w:r>
-            <w:r>
-              <w:rPr>
                 <w:rtl w:val="0"/>
               </w:rPr>
             </w:r>
@@ -1231,12 +1210,6 @@
               <w:rPr>
                 <w:rtl w:val="0"/>
               </w:rPr>
-              <w:t xml:space="preserve">1.3</w:t>
-            </w:r>
-            <w:r>
-              <w:rPr>
-                <w:rtl w:val="0"/>
-              </w:rPr>
             </w:r>
           </w:p>
         </w:tc>
@@ -1280,12 +1253,6 @@
                 <w:vertAlign w:val="baseline"/>
               </w:rPr>
             </w:pPr>
-            <w:r>
-              <w:rPr>
-                <w:rtl w:val="0"/>
-              </w:rPr>
-              <w:t xml:space="preserve">1 hr Meeting looking over work on the class diagrams, created rough draft of the use case diagrams, modified use case specification sheet, modified srs functional&amp;non-functional definitions</w:t>
-            </w:r>
             <w:r>
               <w:rPr>
                 <w:rtl w:val="0"/>
@@ -1334,12 +1301,6 @@
                 <w:vertAlign w:val="baseline"/>
               </w:rPr>
             </w:pPr>
-            <w:r>
-              <w:rPr>
-                <w:rtl w:val="0"/>
-              </w:rPr>
-              <w:t xml:space="preserve">everyone</w:t>
-            </w:r>
             <w:r>
               <w:rPr>
                 <w:rtl w:val="0"/>
@@ -1395,13 +1356,6 @@
             </w:pPr>
             <w:r>
               <w:rPr>
-                <w:u w:val="single"/>
-                <w:rtl w:val="0"/>
-              </w:rPr>
-              <w:t xml:space="preserve">9/25/2025</w:t>
-            </w:r>
-            <w:r>
-              <w:rPr>
                 <w:rtl w:val="0"/>
               </w:rPr>
             </w:r>
@@ -1451,12 +1405,6 @@
               <w:rPr>
                 <w:rtl w:val="0"/>
               </w:rPr>
-              <w:t xml:space="preserve">1.4</w:t>
-            </w:r>
-            <w:r>
-              <w:rPr>
-                <w:rtl w:val="0"/>
-              </w:rPr>
             </w:r>
           </w:p>
         </w:tc>
@@ -1504,12 +1452,6 @@
               <w:rPr>
                 <w:rtl w:val="0"/>
               </w:rPr>
-              <w:t xml:space="preserve">1.5hr Meeting discussion on SRS, diagrams and the over parking garage system</w:t>
-            </w:r>
-            <w:r>
-              <w:rPr>
-                <w:rtl w:val="0"/>
-              </w:rPr>
             </w:r>
           </w:p>
         </w:tc>
@@ -1541,12 +1483,6 @@
                 <w:vertAlign w:val="baseline"/>
               </w:rPr>
             </w:pPr>
-            <w:r>
-              <w:rPr>
-                <w:rtl w:val="0"/>
-              </w:rPr>
-              <w:t xml:space="preserve">everyone</w:t>
-            </w:r>
             <w:r>
               <w:rPr>
                 <w:rtl w:val="0"/>
@@ -1602,13 +1538,6 @@
             </w:pPr>
             <w:r>
               <w:rPr>
-                <w:u w:val="single"/>
-                <w:rtl w:val="0"/>
-              </w:rPr>
-              <w:t xml:space="preserve">9/26/2025</w:t>
-            </w:r>
-            <w:r>
-              <w:rPr>
                 <w:rtl w:val="0"/>
               </w:rPr>
             </w:r>
@@ -1658,12 +1587,6 @@
               <w:rPr>
                 <w:rtl w:val="0"/>
               </w:rPr>
-              <w:t xml:space="preserve">1.5</w:t>
-            </w:r>
-            <w:r>
-              <w:rPr>
-                <w:rtl w:val="0"/>
-              </w:rPr>
             </w:r>
           </w:p>
         </w:tc>
@@ -1711,12 +1634,6 @@
               <w:rPr>
                 <w:rtl w:val="0"/>
               </w:rPr>
-              <w:t xml:space="preserve">2 hr Meeting finished sequence diagram, use case diagram, use case specification and SRS</w:t>
-            </w:r>
-            <w:r>
-              <w:rPr>
-                <w:rtl w:val="0"/>
-              </w:rPr>
             </w:r>
           </w:p>
         </w:tc>
@@ -1748,12 +1665,6 @@
                 <w:vertAlign w:val="baseline"/>
               </w:rPr>
             </w:pPr>
-            <w:r>
-              <w:rPr>
-                <w:rtl w:val="0"/>
-              </w:rPr>
-              <w:t xml:space="preserve">everyone</w:t>
-            </w:r>
             <w:r>
               <w:rPr>
                 <w:rtl w:val="0"/>
@@ -1809,13 +1720,6 @@
             </w:pPr>
             <w:r>
               <w:rPr>
-                <w:u w:val="single"/>
-                <w:rtl w:val="0"/>
-              </w:rPr>
-              <w:t xml:space="preserve">9/27/2025</w:t>
-            </w:r>
-            <w:r>
-              <w:rPr>
                 <w:rtl w:val="0"/>
               </w:rPr>
             </w:r>
@@ -1865,12 +1769,6 @@
               <w:rPr>
                 <w:rtl w:val="0"/>
               </w:rPr>
-              <w:t xml:space="preserve">1.6</w:t>
-            </w:r>
-            <w:r>
-              <w:rPr>
-                <w:rtl w:val="0"/>
-              </w:rPr>
             </w:r>
           </w:p>
         </w:tc>
@@ -1914,12 +1812,6 @@
                 <w:vertAlign w:val="baseline"/>
               </w:rPr>
             </w:pPr>
-            <w:r>
-              <w:rPr>
-                <w:rtl w:val="0"/>
-              </w:rPr>
-              <w:t xml:space="preserve">1.5hr Meeting finishing up everything. Started slide for presentation</w:t>
-            </w:r>
             <w:r>
               <w:rPr>
                 <w:rtl w:val="0"/>
@@ -1968,12 +1860,6 @@
                 <w:vertAlign w:val="baseline"/>
               </w:rPr>
             </w:pPr>
-            <w:r>
-              <w:rPr>
-                <w:rtl w:val="0"/>
-              </w:rPr>
-              <w:t xml:space="preserve">everyone</w:t>
-            </w:r>
             <w:r>
               <w:rPr>
                 <w:rtl w:val="0"/>
@@ -2029,13 +1915,6 @@
             </w:pPr>
             <w:r>
               <w:rPr>
-                <w:u w:val="single"/>
-                <w:rtl w:val="0"/>
-              </w:rPr>
-              <w:t xml:space="preserve">9/27/2025</w:t>
-            </w:r>
-            <w:r>
-              <w:rPr>
                 <w:rtl w:val="0"/>
               </w:rPr>
             </w:r>
@@ -2085,12 +1964,6 @@
               <w:rPr>
                 <w:rtl w:val="0"/>
               </w:rPr>
-              <w:t xml:space="preserve">2.0</w:t>
-            </w:r>
-            <w:r>
-              <w:rPr>
-                <w:rtl w:val="0"/>
-              </w:rPr>
             </w:r>
           </w:p>
         </w:tc>
@@ -2134,12 +2007,6 @@
                 <w:vertAlign w:val="baseline"/>
               </w:rPr>
             </w:pPr>
-            <w:r>
-              <w:rPr>
-                <w:rtl w:val="0"/>
-              </w:rPr>
-              <w:t xml:space="preserve">1.5hr meeting, finished everything</w:t>
-            </w:r>
             <w:r>
               <w:rPr>
                 <w:rtl w:val="0"/>
@@ -2188,12 +2055,6 @@
                 <w:vertAlign w:val="baseline"/>
               </w:rPr>
             </w:pPr>
-            <w:r>
-              <w:rPr>
-                <w:rtl w:val="0"/>
-              </w:rPr>
-              <w:t xml:space="preserve">everyone</w:t>
-            </w:r>
             <w:r>
               <w:rPr>
                 <w:rtl w:val="0"/>
@@ -4233,7 +4094,7 @@
     </w:p>
     <w:sdt>
       <w:sdtPr>
-        <w:id w:val="-1825189729"/>
+        <w:id w:val="295196560"/>
         <w:docPartObj>
           <w:docPartGallery w:val="Table of Contents"/>
           <w:docPartUnique w:val="1"/>

</xml_diff>